<commit_message>
Modificado texto de introduccion
</commit_message>
<xml_diff>
--- a/Memoria2.docx
+++ b/Memoria2.docx
@@ -46,7 +46,7 @@
                     <a:blip r:embed="rId9">
                       <a:extLst>
                         <a:ext uri="{28A0092B-C50C-407E-A947-70E740481C1C}">
-                          <a14:useLocalDpi xmlns:a14="http://schemas.microsoft.com/office/drawing/2010/main" xmlns:wps="http://schemas.microsoft.com/office/word/2010/wordprocessingShape" xmlns:wpi="http://schemas.microsoft.com/office/word/2010/wordprocessingInk" xmlns:wpg="http://schemas.microsoft.com/office/word/2010/wordprocessingGroup" xmlns:w15="http://schemas.microsoft.com/office/word/2012/wordml" xmlns:w14="http://schemas.microsoft.com/office/word/2010/wordml" xmlns:w="http://schemas.openxmlformats.org/wordprocessingml/2006/main" xmlns:w10="urn:schemas-microsoft-com:office:word" xmlns:wp14="http://schemas.microsoft.com/office/word/2010/wordprocessingDrawing" xmlns:v="urn:schemas-microsoft-com:vml" xmlns:o="urn:schemas-microsoft-com:office:office" xmlns:mc="http://schemas.openxmlformats.org/markup-compatibility/2006" xmlns:wpc="http://schemas.microsoft.com/office/word/2010/wordprocessingCanvas" xmlns="" val="0"/>
+                          <a14:useLocalDpi xmlns="" xmlns:wpc="http://schemas.microsoft.com/office/word/2010/wordprocessingCanvas" xmlns:mc="http://schemas.openxmlformats.org/markup-compatibility/2006" xmlns:o="urn:schemas-microsoft-com:office:office" xmlns:v="urn:schemas-microsoft-com:vml" xmlns:wp14="http://schemas.microsoft.com/office/word/2010/wordprocessingDrawing" xmlns:w10="urn:schemas-microsoft-com:office:word" xmlns:w="http://schemas.openxmlformats.org/wordprocessingml/2006/main" xmlns:w14="http://schemas.microsoft.com/office/word/2010/wordml" xmlns:w15="http://schemas.microsoft.com/office/word/2012/wordml" xmlns:wpg="http://schemas.microsoft.com/office/word/2010/wordprocessingGroup" xmlns:wpi="http://schemas.microsoft.com/office/word/2010/wordprocessingInk" xmlns:wps="http://schemas.microsoft.com/office/word/2010/wordprocessingShape" xmlns:a14="http://schemas.microsoft.com/office/drawing/2010/main" val="0"/>
                         </a:ext>
                       </a:extLst>
                     </a:blip>
@@ -69,7 +69,7 @@
                     </a:ln>
                     <a:extLst>
                       <a:ext uri="{FAA26D3D-D897-4be2-8F04-BA451C77F1D7}">
-                        <ma14:placeholderFlag xmlns:ma14="http://schemas.microsoft.com/office/mac/drawingml/2011/main" xmlns:w="http://schemas.openxmlformats.org/wordprocessingml/2006/main" xmlns:w10="urn:schemas-microsoft-com:office:word" xmlns:v="urn:schemas-microsoft-com:vml" xmlns:o="urn:schemas-microsoft-com:office:office" xmlns:mv="urn:schemas-microsoft-com:mac:vml" xmlns:mo="http://schemas.microsoft.com/office/mac/office/2008/main" xmlns="" xmlns:wps="http://schemas.microsoft.com/office/word/2010/wordprocessingShape" xmlns:wpi="http://schemas.microsoft.com/office/word/2010/wordprocessingInk" xmlns:wpg="http://schemas.microsoft.com/office/word/2010/wordprocessingGroup" xmlns:w15="http://schemas.microsoft.com/office/word/2012/wordml" xmlns:w14="http://schemas.microsoft.com/office/word/2010/wordml" xmlns:wp14="http://schemas.microsoft.com/office/word/2010/wordprocessingDrawing" xmlns:mc="http://schemas.openxmlformats.org/markup-compatibility/2006" xmlns:wpc="http://schemas.microsoft.com/office/word/2010/wordprocessingCanvas"/>
+                        <ma14:placeholderFlag xmlns:wpc="http://schemas.microsoft.com/office/word/2010/wordprocessingCanvas" xmlns:mc="http://schemas.openxmlformats.org/markup-compatibility/2006" xmlns:wp14="http://schemas.microsoft.com/office/word/2010/wordprocessingDrawing" xmlns:w14="http://schemas.microsoft.com/office/word/2010/wordml" xmlns:w15="http://schemas.microsoft.com/office/word/2012/wordml" xmlns:wpg="http://schemas.microsoft.com/office/word/2010/wordprocessingGroup" xmlns:wpi="http://schemas.microsoft.com/office/word/2010/wordprocessingInk" xmlns:wps="http://schemas.microsoft.com/office/word/2010/wordprocessingShape" xmlns="" xmlns:mo="http://schemas.microsoft.com/office/mac/office/2008/main" xmlns:mv="urn:schemas-microsoft-com:mac:vml" xmlns:o="urn:schemas-microsoft-com:office:office" xmlns:v="urn:schemas-microsoft-com:vml" xmlns:w10="urn:schemas-microsoft-com:office:word" xmlns:w="http://schemas.openxmlformats.org/wordprocessingml/2006/main" xmlns:ma14="http://schemas.microsoft.com/office/mac/drawingml/2011/main"/>
                       </a:ext>
                     </a:extLst>
                   </pic:spPr>
@@ -185,7 +185,7 @@
                     <a:blip r:embed="rId10">
                       <a:extLst>
                         <a:ext uri="{28A0092B-C50C-407E-A947-70E740481C1C}">
-                          <a14:useLocalDpi xmlns:a14="http://schemas.microsoft.com/office/drawing/2010/main" xmlns:wps="http://schemas.microsoft.com/office/word/2010/wordprocessingShape" xmlns:wpi="http://schemas.microsoft.com/office/word/2010/wordprocessingInk" xmlns:wpg="http://schemas.microsoft.com/office/word/2010/wordprocessingGroup" xmlns:w15="http://schemas.microsoft.com/office/word/2012/wordml" xmlns:w14="http://schemas.microsoft.com/office/word/2010/wordml" xmlns:w="http://schemas.openxmlformats.org/wordprocessingml/2006/main" xmlns:w10="urn:schemas-microsoft-com:office:word" xmlns:wp14="http://schemas.microsoft.com/office/word/2010/wordprocessingDrawing" xmlns:v="urn:schemas-microsoft-com:vml" xmlns:o="urn:schemas-microsoft-com:office:office" xmlns:mc="http://schemas.openxmlformats.org/markup-compatibility/2006" xmlns:wpc="http://schemas.microsoft.com/office/word/2010/wordprocessingCanvas" xmlns="" val="0"/>
+                          <a14:useLocalDpi xmlns="" xmlns:wpc="http://schemas.microsoft.com/office/word/2010/wordprocessingCanvas" xmlns:mc="http://schemas.openxmlformats.org/markup-compatibility/2006" xmlns:o="urn:schemas-microsoft-com:office:office" xmlns:v="urn:schemas-microsoft-com:vml" xmlns:wp14="http://schemas.microsoft.com/office/word/2010/wordprocessingDrawing" xmlns:w10="urn:schemas-microsoft-com:office:word" xmlns:w="http://schemas.openxmlformats.org/wordprocessingml/2006/main" xmlns:w14="http://schemas.microsoft.com/office/word/2010/wordml" xmlns:w15="http://schemas.microsoft.com/office/word/2012/wordml" xmlns:wpg="http://schemas.microsoft.com/office/word/2010/wordprocessingGroup" xmlns:wpi="http://schemas.microsoft.com/office/word/2010/wordprocessingInk" xmlns:wps="http://schemas.microsoft.com/office/word/2010/wordprocessingShape" xmlns:a14="http://schemas.microsoft.com/office/drawing/2010/main" val="0"/>
                         </a:ext>
                       </a:extLst>
                     </a:blip>
@@ -208,7 +208,7 @@
                     </a:ln>
                     <a:extLst>
                       <a:ext uri="{FAA26D3D-D897-4be2-8F04-BA451C77F1D7}">
-                        <ma14:placeholderFlag xmlns:ma14="http://schemas.microsoft.com/office/mac/drawingml/2011/main" xmlns:w="http://schemas.openxmlformats.org/wordprocessingml/2006/main" xmlns:w10="urn:schemas-microsoft-com:office:word" xmlns:v="urn:schemas-microsoft-com:vml" xmlns:o="urn:schemas-microsoft-com:office:office" xmlns:mv="urn:schemas-microsoft-com:mac:vml" xmlns:mo="http://schemas.microsoft.com/office/mac/office/2008/main" xmlns="" xmlns:wps="http://schemas.microsoft.com/office/word/2010/wordprocessingShape" xmlns:wpi="http://schemas.microsoft.com/office/word/2010/wordprocessingInk" xmlns:wpg="http://schemas.microsoft.com/office/word/2010/wordprocessingGroup" xmlns:w15="http://schemas.microsoft.com/office/word/2012/wordml" xmlns:w14="http://schemas.microsoft.com/office/word/2010/wordml" xmlns:wp14="http://schemas.microsoft.com/office/word/2010/wordprocessingDrawing" xmlns:mc="http://schemas.openxmlformats.org/markup-compatibility/2006" xmlns:wpc="http://schemas.microsoft.com/office/word/2010/wordprocessingCanvas"/>
+                        <ma14:placeholderFlag xmlns:wpc="http://schemas.microsoft.com/office/word/2010/wordprocessingCanvas" xmlns:mc="http://schemas.openxmlformats.org/markup-compatibility/2006" xmlns:wp14="http://schemas.microsoft.com/office/word/2010/wordprocessingDrawing" xmlns:w14="http://schemas.microsoft.com/office/word/2010/wordml" xmlns:w15="http://schemas.microsoft.com/office/word/2012/wordml" xmlns:wpg="http://schemas.microsoft.com/office/word/2010/wordprocessingGroup" xmlns:wpi="http://schemas.microsoft.com/office/word/2010/wordprocessingInk" xmlns:wps="http://schemas.microsoft.com/office/word/2010/wordprocessingShape" xmlns="" xmlns:mo="http://schemas.microsoft.com/office/mac/office/2008/main" xmlns:mv="urn:schemas-microsoft-com:mac:vml" xmlns:o="urn:schemas-microsoft-com:office:office" xmlns:v="urn:schemas-microsoft-com:vml" xmlns:w10="urn:schemas-microsoft-com:office:word" xmlns:w="http://schemas.openxmlformats.org/wordprocessingml/2006/main" xmlns:ma14="http://schemas.microsoft.com/office/mac/drawingml/2011/main"/>
                       </a:ext>
                     </a:extLst>
                   </pic:spPr>
@@ -258,7 +258,7 @@
                     <a:blip r:embed="rId11">
                       <a:extLst>
                         <a:ext uri="{28A0092B-C50C-407E-A947-70E740481C1C}">
-                          <a14:useLocalDpi xmlns:a14="http://schemas.microsoft.com/office/drawing/2010/main" xmlns:wps="http://schemas.microsoft.com/office/word/2010/wordprocessingShape" xmlns:wpi="http://schemas.microsoft.com/office/word/2010/wordprocessingInk" xmlns:wpg="http://schemas.microsoft.com/office/word/2010/wordprocessingGroup" xmlns:w15="http://schemas.microsoft.com/office/word/2012/wordml" xmlns:w14="http://schemas.microsoft.com/office/word/2010/wordml" xmlns:w="http://schemas.openxmlformats.org/wordprocessingml/2006/main" xmlns:w10="urn:schemas-microsoft-com:office:word" xmlns:wp14="http://schemas.microsoft.com/office/word/2010/wordprocessingDrawing" xmlns:v="urn:schemas-microsoft-com:vml" xmlns:o="urn:schemas-microsoft-com:office:office" xmlns:mc="http://schemas.openxmlformats.org/markup-compatibility/2006" xmlns:wpc="http://schemas.microsoft.com/office/word/2010/wordprocessingCanvas" xmlns="" val="0"/>
+                          <a14:useLocalDpi xmlns="" xmlns:wpc="http://schemas.microsoft.com/office/word/2010/wordprocessingCanvas" xmlns:mc="http://schemas.openxmlformats.org/markup-compatibility/2006" xmlns:o="urn:schemas-microsoft-com:office:office" xmlns:v="urn:schemas-microsoft-com:vml" xmlns:wp14="http://schemas.microsoft.com/office/word/2010/wordprocessingDrawing" xmlns:w10="urn:schemas-microsoft-com:office:word" xmlns:w="http://schemas.openxmlformats.org/wordprocessingml/2006/main" xmlns:w14="http://schemas.microsoft.com/office/word/2010/wordml" xmlns:w15="http://schemas.microsoft.com/office/word/2012/wordml" xmlns:wpg="http://schemas.microsoft.com/office/word/2010/wordprocessingGroup" xmlns:wpi="http://schemas.microsoft.com/office/word/2010/wordprocessingInk" xmlns:wps="http://schemas.microsoft.com/office/word/2010/wordprocessingShape" xmlns:a14="http://schemas.microsoft.com/office/drawing/2010/main" val="0"/>
                         </a:ext>
                       </a:extLst>
                     </a:blip>
@@ -281,7 +281,7 @@
                     </a:ln>
                     <a:extLst>
                       <a:ext uri="{FAA26D3D-D897-4be2-8F04-BA451C77F1D7}">
-                        <ma14:placeholderFlag xmlns:ma14="http://schemas.microsoft.com/office/mac/drawingml/2011/main" xmlns:w="http://schemas.openxmlformats.org/wordprocessingml/2006/main" xmlns:w10="urn:schemas-microsoft-com:office:word" xmlns:v="urn:schemas-microsoft-com:vml" xmlns:o="urn:schemas-microsoft-com:office:office" xmlns:mv="urn:schemas-microsoft-com:mac:vml" xmlns:mo="http://schemas.microsoft.com/office/mac/office/2008/main" xmlns="" xmlns:wps="http://schemas.microsoft.com/office/word/2010/wordprocessingShape" xmlns:wpi="http://schemas.microsoft.com/office/word/2010/wordprocessingInk" xmlns:wpg="http://schemas.microsoft.com/office/word/2010/wordprocessingGroup" xmlns:w15="http://schemas.microsoft.com/office/word/2012/wordml" xmlns:w14="http://schemas.microsoft.com/office/word/2010/wordml" xmlns:wp14="http://schemas.microsoft.com/office/word/2010/wordprocessingDrawing" xmlns:mc="http://schemas.openxmlformats.org/markup-compatibility/2006" xmlns:wpc="http://schemas.microsoft.com/office/word/2010/wordprocessingCanvas"/>
+                        <ma14:placeholderFlag xmlns:wpc="http://schemas.microsoft.com/office/word/2010/wordprocessingCanvas" xmlns:mc="http://schemas.openxmlformats.org/markup-compatibility/2006" xmlns:wp14="http://schemas.microsoft.com/office/word/2010/wordprocessingDrawing" xmlns:w14="http://schemas.microsoft.com/office/word/2010/wordml" xmlns:w15="http://schemas.microsoft.com/office/word/2012/wordml" xmlns:wpg="http://schemas.microsoft.com/office/word/2010/wordprocessingGroup" xmlns:wpi="http://schemas.microsoft.com/office/word/2010/wordprocessingInk" xmlns:wps="http://schemas.microsoft.com/office/word/2010/wordprocessingShape" xmlns="" xmlns:mo="http://schemas.microsoft.com/office/mac/office/2008/main" xmlns:mv="urn:schemas-microsoft-com:mac:vml" xmlns:o="urn:schemas-microsoft-com:office:office" xmlns:v="urn:schemas-microsoft-com:vml" xmlns:w10="urn:schemas-microsoft-com:office:word" xmlns:w="http://schemas.openxmlformats.org/wordprocessingml/2006/main" xmlns:ma14="http://schemas.microsoft.com/office/mac/drawingml/2011/main"/>
                       </a:ext>
                     </a:extLst>
                   </pic:spPr>
@@ -514,7 +514,7 @@
                     <a:blip r:embed="rId12">
                       <a:extLst>
                         <a:ext uri="{28A0092B-C50C-407E-A947-70E740481C1C}">
-                          <a14:useLocalDpi xmlns:a14="http://schemas.microsoft.com/office/drawing/2010/main" xmlns:wps="http://schemas.microsoft.com/office/word/2010/wordprocessingShape" xmlns:wpi="http://schemas.microsoft.com/office/word/2010/wordprocessingInk" xmlns:wpg="http://schemas.microsoft.com/office/word/2010/wordprocessingGroup" xmlns:w15="http://schemas.microsoft.com/office/word/2012/wordml" xmlns:w14="http://schemas.microsoft.com/office/word/2010/wordml" xmlns:w="http://schemas.openxmlformats.org/wordprocessingml/2006/main" xmlns:w10="urn:schemas-microsoft-com:office:word" xmlns:wp14="http://schemas.microsoft.com/office/word/2010/wordprocessingDrawing" xmlns:v="urn:schemas-microsoft-com:vml" xmlns:o="urn:schemas-microsoft-com:office:office" xmlns:mc="http://schemas.openxmlformats.org/markup-compatibility/2006" xmlns:wpc="http://schemas.microsoft.com/office/word/2010/wordprocessingCanvas" xmlns="" val="0"/>
+                          <a14:useLocalDpi xmlns="" xmlns:wpc="http://schemas.microsoft.com/office/word/2010/wordprocessingCanvas" xmlns:mc="http://schemas.openxmlformats.org/markup-compatibility/2006" xmlns:o="urn:schemas-microsoft-com:office:office" xmlns:v="urn:schemas-microsoft-com:vml" xmlns:wp14="http://schemas.microsoft.com/office/word/2010/wordprocessingDrawing" xmlns:w10="urn:schemas-microsoft-com:office:word" xmlns:w="http://schemas.openxmlformats.org/wordprocessingml/2006/main" xmlns:w14="http://schemas.microsoft.com/office/word/2010/wordml" xmlns:w15="http://schemas.microsoft.com/office/word/2012/wordml" xmlns:wpg="http://schemas.microsoft.com/office/word/2010/wordprocessingGroup" xmlns:wpi="http://schemas.microsoft.com/office/word/2010/wordprocessingInk" xmlns:wps="http://schemas.microsoft.com/office/word/2010/wordprocessingShape" xmlns:a14="http://schemas.microsoft.com/office/drawing/2010/main" val="0"/>
                         </a:ext>
                       </a:extLst>
                     </a:blip>
@@ -537,7 +537,7 @@
                     </a:ln>
                     <a:extLst>
                       <a:ext uri="{FAA26D3D-D897-4be2-8F04-BA451C77F1D7}">
-                        <ma14:placeholderFlag xmlns:ma14="http://schemas.microsoft.com/office/mac/drawingml/2011/main" xmlns:w="http://schemas.openxmlformats.org/wordprocessingml/2006/main" xmlns:w10="urn:schemas-microsoft-com:office:word" xmlns:v="urn:schemas-microsoft-com:vml" xmlns:o="urn:schemas-microsoft-com:office:office" xmlns:mv="urn:schemas-microsoft-com:mac:vml" xmlns:mo="http://schemas.microsoft.com/office/mac/office/2008/main" xmlns="" xmlns:wps="http://schemas.microsoft.com/office/word/2010/wordprocessingShape" xmlns:wpi="http://schemas.microsoft.com/office/word/2010/wordprocessingInk" xmlns:wpg="http://schemas.microsoft.com/office/word/2010/wordprocessingGroup" xmlns:w15="http://schemas.microsoft.com/office/word/2012/wordml" xmlns:w14="http://schemas.microsoft.com/office/word/2010/wordml" xmlns:wp14="http://schemas.microsoft.com/office/word/2010/wordprocessingDrawing" xmlns:mc="http://schemas.openxmlformats.org/markup-compatibility/2006" xmlns:wpc="http://schemas.microsoft.com/office/word/2010/wordprocessingCanvas"/>
+                        <ma14:placeholderFlag xmlns:wpc="http://schemas.microsoft.com/office/word/2010/wordprocessingCanvas" xmlns:mc="http://schemas.openxmlformats.org/markup-compatibility/2006" xmlns:wp14="http://schemas.microsoft.com/office/word/2010/wordprocessingDrawing" xmlns:w14="http://schemas.microsoft.com/office/word/2010/wordml" xmlns:w15="http://schemas.microsoft.com/office/word/2012/wordml" xmlns:wpg="http://schemas.microsoft.com/office/word/2010/wordprocessingGroup" xmlns:wpi="http://schemas.microsoft.com/office/word/2010/wordprocessingInk" xmlns:wps="http://schemas.microsoft.com/office/word/2010/wordprocessingShape" xmlns="" xmlns:mo="http://schemas.microsoft.com/office/mac/office/2008/main" xmlns:mv="urn:schemas-microsoft-com:mac:vml" xmlns:o="urn:schemas-microsoft-com:office:office" xmlns:v="urn:schemas-microsoft-com:vml" xmlns:w10="urn:schemas-microsoft-com:office:word" xmlns:w="http://schemas.openxmlformats.org/wordprocessingml/2006/main" xmlns:ma14="http://schemas.microsoft.com/office/mac/drawingml/2011/main"/>
                       </a:ext>
                     </a:extLst>
                   </pic:spPr>
@@ -8226,7 +8226,7 @@
               <v:h position="#0,topLeft" switch="" xrange="0,10800"/>
             </v:handles>
           </v:shapetype>
-          <v:shape id="Corchetes 2" o:spid="_x0000_s1035" type="#_x0000_t185" style="width:251.85pt;height:98.5pt;visibility:visible;mso-position-horizontal-relative:char;mso-position-vertical-relative:line" o:gfxdata="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" adj="1739" strokecolor="white [3212]" strokeweight="1.5pt">
+          <v:shape id="_x0000_s1035" type="#_x0000_t185" style="width:251.85pt;height:98.5pt;visibility:visible;mso-position-horizontal-relative:char;mso-position-vertical-relative:line" o:gfxdata="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" adj="1739" strokecolor="white [3212]" strokeweight="1.5pt">
             <v:textbox inset="3.6pt,,3.6pt">
               <w:txbxContent>
                 <w:p>
@@ -8251,21 +8251,7 @@
                       <w:rStyle w:val="nfasissutil"/>
                       <w:color w:val="A6A6A6" w:themeColor="background1" w:themeShade="A6"/>
                     </w:rPr>
-                    <w:t>El propio concepto de verdad</w:t>
-                  </w:r>
-                  <w:r>
-                    <w:rPr>
-                      <w:rStyle w:val="nfasissutil"/>
-                      <w:color w:val="A6A6A6" w:themeColor="background1" w:themeShade="A6"/>
-                    </w:rPr>
-                    <w:t xml:space="preserve"> objetiva se desvanece del mundo. </w:t>
-                  </w:r>
-                  <w:r>
-                    <w:rPr>
-                      <w:rStyle w:val="nfasissutil"/>
-                      <w:color w:val="A6A6A6" w:themeColor="background1" w:themeShade="A6"/>
-                    </w:rPr>
-                    <w:t>Las mentiras pasarán a la historia.</w:t>
+                    <w:t>Un pueblo sin conocimientos de su historia, origen y cultura es como un árbol sin raíces.</w:t>
                   </w:r>
                   <w:r>
                     <w:rPr>
@@ -8288,7 +8274,7 @@
                       <w:rStyle w:val="nfasissutil"/>
                       <w:color w:val="A6A6A6" w:themeColor="background1" w:themeShade="A6"/>
                     </w:rPr>
-                    <w:t>- George Orwell -</w:t>
+                    <w:t>- Marcus Garvey -</w:t>
                   </w:r>
                 </w:p>
                 <w:p>
@@ -8348,13 +8334,85 @@
         <w:rPr>
           <w:lang w:val="es-ES_tradnl"/>
         </w:rPr>
-        <w:t xml:space="preserve">a historia ha visto nacer y caer imperios. </w:t>
-      </w:r>
-      <w:r>
-        <w:rPr>
-          <w:lang w:val="es-ES_tradnl"/>
-        </w:rPr>
-        <w:t xml:space="preserve">En un mundo en el que nadie parece saber qué hacer la historia nos proporciona la más valiosa de las fuentes de conocimiento para </w:t>
+        <w:t>a H</w:t>
+      </w:r>
+      <w:r>
+        <w:rPr>
+          <w:lang w:val="es-ES_tradnl"/>
+        </w:rPr>
+        <w:t>istoria</w:t>
+      </w:r>
+      <w:r>
+        <w:rPr>
+          <w:lang w:val="es-ES_tradnl"/>
+        </w:rPr>
+        <w:t>. Alrededor de 6000 años de documentos escritos</w:t>
+      </w:r>
+      <w:r>
+        <w:rPr>
+          <w:lang w:val="es-ES_tradnl"/>
+        </w:rPr>
+        <w:t>, miles de generaciones plasmando pensamientos y vivencias para aquellos que aun están por venir, haciendo posible el ciclo motor de todas las sociedades: intentar, fracasar, aprender y repetir. Parafraseando a Warren Buffet, si hay algo más importante que aprender de los errores de uno mismo, es aprender de los errores de los demás.</w:t>
+      </w:r>
+      <w:r>
+        <w:rPr>
+          <w:lang w:val="es-ES_tradnl"/>
+        </w:rPr>
+        <w:t xml:space="preserve"> </w:t>
+      </w:r>
+      <w:r>
+        <w:rPr>
+          <w:lang w:val="es-ES_tradnl"/>
+        </w:rPr>
+        <w:t>Vivimos e</w:t>
+      </w:r>
+      <w:r>
+        <w:rPr>
+          <w:lang w:val="es-ES_tradnl"/>
+        </w:rPr>
+        <w:t xml:space="preserve">n un mundo en el que </w:t>
+      </w:r>
+      <w:r>
+        <w:rPr>
+          <w:lang w:val="es-ES_tradnl"/>
+        </w:rPr>
+        <w:t xml:space="preserve">todos aparentan (o incluso creen) saber qué hacer para resolver los problemas. Pero cuando dos personas tienen  opiniones incompatibles, al menos uno debe estar equivocado. La realidad es que ni políticos, ni científicos, ni guías espirituales de ningún tipo saben con </w:t>
+      </w:r>
+      <w:r>
+        <w:rPr>
+          <w:lang w:val="es-ES_tradnl"/>
+        </w:rPr>
+        <w:t xml:space="preserve">absoluta </w:t>
+      </w:r>
+      <w:r>
+        <w:rPr>
+          <w:lang w:val="es-ES_tradnl"/>
+        </w:rPr>
+        <w:t xml:space="preserve">certeza la mejor solución a </w:t>
+      </w:r>
+      <w:r>
+        <w:rPr>
+          <w:lang w:val="es-ES_tradnl"/>
+        </w:rPr>
+        <w:t>todo</w:t>
+      </w:r>
+      <w:r>
+        <w:rPr>
+          <w:lang w:val="es-ES_tradnl"/>
+        </w:rPr>
+        <w:t>.</w:t>
+      </w:r>
+      <w:r>
+        <w:rPr>
+          <w:lang w:val="es-ES_tradnl"/>
+        </w:rPr>
+        <w:t xml:space="preserve"> Es aquí donde </w:t>
+      </w:r>
+      <w:r>
+        <w:rPr>
+          <w:lang w:val="es-ES_tradnl"/>
+        </w:rPr>
+        <w:t xml:space="preserve">la historia nos proporciona la más valiosa de las fuentes de conocimiento para </w:t>
       </w:r>
       <w:r>
         <w:rPr>
@@ -8366,7 +8424,25 @@
         <w:rPr>
           <w:lang w:val="es-ES_tradnl"/>
         </w:rPr>
-        <w:t xml:space="preserve"> a las sociedades a tomar decisiones un poco menos a ciegas. Nadie duda de la importancia de la investigación, preservación y difusión de la historia</w:t>
+        <w:t xml:space="preserve"> tanto a</w:t>
+      </w:r>
+      <w:r>
+        <w:rPr>
+          <w:lang w:val="es-ES_tradnl"/>
+        </w:rPr>
+        <w:t xml:space="preserve"> sociedades</w:t>
+      </w:r>
+      <w:r>
+        <w:rPr>
+          <w:lang w:val="es-ES_tradnl"/>
+        </w:rPr>
+        <w:t xml:space="preserve"> como a individuos</w:t>
+      </w:r>
+      <w:r>
+        <w:rPr>
+          <w:lang w:val="es-ES_tradnl"/>
+        </w:rPr>
+        <w:t xml:space="preserve"> a tomar decisiones un poco menos a ciegas. Nadie duda de la importancia de la investigación, preservación y difusión de la historia</w:t>
       </w:r>
       <w:r>
         <w:rPr>
@@ -8378,7 +8454,19 @@
         <w:rPr>
           <w:lang w:val="es-ES_tradnl"/>
         </w:rPr>
-        <w:t xml:space="preserve"> Por todo ello, la digitalización y catalogación de la totalidad de textos escritos por la humanidad a lo largo de su historia tendría un</w:t>
+        <w:t xml:space="preserve"> Por todo ello, la digitalización y catalogación de la totalidad de textos escritos por la humanidad a lo largo de su </w:t>
+      </w:r>
+      <w:r>
+        <w:rPr>
+          <w:lang w:val="es-ES_tradnl"/>
+        </w:rPr>
+        <w:t>paso por este mundo</w:t>
+      </w:r>
+      <w:r>
+        <w:rPr>
+          <w:lang w:val="es-ES_tradnl"/>
+        </w:rPr>
+        <w:t xml:space="preserve"> tendría un</w:t>
       </w:r>
       <w:r>
         <w:rPr>
@@ -8396,38 +8484,56 @@
         <w:rPr>
           <w:lang w:val="es-ES_tradnl"/>
         </w:rPr>
-        <w:t xml:space="preserve">requeriría una cantidad de recursos que convierten la tarea en </w:t>
-      </w:r>
-      <w:r>
-        <w:rPr>
-          <w:lang w:val="es-ES_tradnl"/>
-        </w:rPr>
-        <w:t>inviable</w:t>
-      </w:r>
-      <w:r>
-        <w:rPr>
-          <w:lang w:val="es-ES_tradnl"/>
-        </w:rPr>
-        <w:t>. P</w:t>
-      </w:r>
-      <w:r>
-        <w:rPr>
-          <w:lang w:val="es-ES_tradnl"/>
-        </w:rPr>
-        <w:t>ara ello se están investigando, como se verá más adelante, multitud de sistemas capaces de llevar esto a cabo de manera automática.</w:t>
-      </w:r>
-    </w:p>
-    <w:p>
-      <w:pPr>
-        <w:rPr>
-          <w:lang w:val="es-ES_tradnl"/>
-        </w:rPr>
-      </w:pPr>
-      <w:r>
-        <w:rPr>
-          <w:lang w:val="es-ES_tradnl"/>
-        </w:rPr>
-        <w:t>Este documento describe parte del proyecto llevado a cabo por Talemtum Lab Osborne con la colaboración de la Fundación Osborne</w:t>
+        <w:t>es evidentemente inviable</w:t>
+      </w:r>
+      <w:r>
+        <w:rPr>
+          <w:lang w:val="es-ES_tradnl"/>
+        </w:rPr>
+        <w:t xml:space="preserve">. </w:t>
+      </w:r>
+      <w:r>
+        <w:rPr>
+          <w:lang w:val="es-ES_tradnl"/>
+        </w:rPr>
+        <w:t>Es por</w:t>
+      </w:r>
+      <w:r>
+        <w:rPr>
+          <w:lang w:val="es-ES_tradnl"/>
+        </w:rPr>
+        <w:t xml:space="preserve"> ello </w:t>
+      </w:r>
+      <w:r>
+        <w:rPr>
+          <w:lang w:val="es-ES_tradnl"/>
+        </w:rPr>
+        <w:t>que existen multitud de líneas de investigación a lo largo y ancho del globo con el objetivo de conseguir automatizar esta tarea.</w:t>
+      </w:r>
+    </w:p>
+    <w:p>
+      <w:pPr>
+        <w:rPr>
+          <w:lang w:val="es-ES_tradnl"/>
+        </w:rPr>
+      </w:pPr>
+      <w:r>
+        <w:rPr>
+          <w:lang w:val="es-ES_tradnl"/>
+        </w:rPr>
+        <w:t xml:space="preserve">Este </w:t>
+      </w:r>
+      <w:r>
+        <w:rPr>
+          <w:lang w:val="es-ES_tradnl"/>
+        </w:rPr>
+        <w:t>trabajo</w:t>
+      </w:r>
+      <w:r>
+        <w:rPr>
+          <w:lang w:val="es-ES_tradnl"/>
+        </w:rPr>
+        <w:t xml:space="preserve"> describe parte del proyecto llevado a cabo por Talemtum Lab Osborne con la colaboración de la Fundación Osborne</w:t>
       </w:r>
       <w:r>
         <w:rPr>
@@ -8509,7 +8615,14 @@
         <w:rPr>
           <w:lang w:val="es-ES_tradnl"/>
         </w:rPr>
-        <w:t xml:space="preserve">El archivo ya ha sido utilizado en una reciente investigación sobre la biografía de Tolkien, muy relacionado con la familia Osborne al ser criado y educado por uno de sus miembros, y existen múltiples indicios de que podrían existir en él más documentos de importante valor histórico. La suegra de Thomas Osborne Mann, fundador de la empresa, fue </w:t>
+        <w:t xml:space="preserve">El archivo ya ha sido utilizado en una reciente investigación sobre la biografía de Tolkien, muy relacionado con la familia Osborne al ser criado y educado por uno de sus miembros, y existen múltiples indicios de que podrían existir en él más documentos de importante valor histórico. La suegra de Thomas Osborne Mann, </w:t>
+      </w:r>
+      <w:r>
+        <w:rPr>
+          <w:lang w:val="es-ES_tradnl"/>
+        </w:rPr>
+        <w:lastRenderedPageBreak/>
+        <w:t xml:space="preserve">fundador de la empresa, fue </w:t>
       </w:r>
       <w:r>
         <w:rPr>
@@ -8578,14 +8691,7 @@
         <w:rPr>
           <w:lang w:val="es-ES_tradnl"/>
         </w:rPr>
-        <w:t xml:space="preserve">Gran parte de la documentación que se posee tiene un contenido desconocido, de ahí nace la motivación por digitalizarlo para permitir agilizar su investigación. Para ello, se desarrolla una página web donde se muestran </w:t>
-      </w:r>
-      <w:r>
-        <w:rPr>
-          <w:lang w:val="es-ES_tradnl"/>
-        </w:rPr>
-        <w:lastRenderedPageBreak/>
-        <w:t>los documentos escaneados junto con su transcripción. Esta transcripción es necesaria por un doble motivo: por un lado, los documentos tienen en su mayoría una caligrafía de muy difícil reconociminto lo cual ralentiza enormemente la lectura e interpretación. Por otro lado, si se quiere realizar algún tipo de búsqueda en función de alguna palabra que forme parte del texto, sería imposible sin transcripción previa.</w:t>
+        <w:t>Gran parte de la documentación que se posee tiene un contenido desconocido, de ahí nace la motivación por digitalizarlo para permitir agilizar su investigación. Para ello, se desarrolla una página web donde se muestran los documentos escaneados junto con su transcripción. Esta transcripción es necesaria por un doble motivo: por un lado, los documentos tienen en su mayoría una caligrafía de muy difícil reconociminto lo cual ralentiza enormemente la lectura e interpretación. Por otro lado, si se quiere realizar algún tipo de búsqueda en función de alguna palabra que forme parte del texto, sería imposible sin transcripción previa.</w:t>
       </w:r>
       <w:r>
         <w:rPr>
@@ -8625,13 +8731,6 @@
     </w:p>
     <w:p>
       <w:pPr>
-        <w:rPr>
-          <w:lang w:val="es-ES_tradnl"/>
-        </w:rPr>
-      </w:pPr>
-    </w:p>
-    <w:p>
-      <w:pPr>
         <w:pStyle w:val="Ttulo1"/>
         <w:rPr>
           <w:lang w:val="es-ES_tradnl"/>
@@ -8642,6 +8741,7 @@
         <w:rPr>
           <w:lang w:val="es-ES_tradnl"/>
         </w:rPr>
+        <w:lastRenderedPageBreak/>
         <w:t>Estructura del Trabajo</w:t>
       </w:r>
       <w:bookmarkEnd w:id="16"/>
@@ -8685,14 +8785,6 @@
           <w:lang w:val="es-ES_tradnl"/>
         </w:rPr>
       </w:pPr>
-    </w:p>
-    <w:p>
-      <w:pPr>
-        <w:jc w:val="right"/>
-        <w:rPr>
-          <w:lang w:val="es-ES_tradnl"/>
-        </w:rPr>
-      </w:pPr>
       <w:r>
         <w:rPr>
           <w:noProof/>
@@ -8705,7 +8797,7 @@
           <w:lang w:eastAsia="es-ES"/>
         </w:rPr>
         <w:pict>
-          <v:shape id="_x0000_s1034" type="#_x0000_t185" style="width:251.85pt;height:98.5pt;visibility:visible;mso-position-horizontal-relative:char;mso-position-vertical-relative:line" o:gfxdata="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" adj="1739" strokecolor="white [3212]" strokeweight="1.5pt">
+          <v:shape id="Corchetes 2" o:spid="_x0000_s1037" type="#_x0000_t185" style="width:251.85pt;height:98.5pt;visibility:visible;mso-position-horizontal-relative:char;mso-position-vertical-relative:line" o:gfxdata="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" adj="1739" strokecolor="white [3212]" strokeweight="1.5pt">
             <v:textbox inset="3.6pt,,3.6pt">
               <w:txbxContent>
                 <w:p>
@@ -8722,15 +8814,38 @@
                     <w:jc w:val="right"/>
                     <w:rPr>
                       <w:rStyle w:val="nfasissutil"/>
-                      <w:color w:val="auto"/>
+                      <w:color w:val="A6A6A6" w:themeColor="background1" w:themeShade="A6"/>
                     </w:rPr>
                   </w:pPr>
                   <w:r>
                     <w:rPr>
                       <w:rStyle w:val="nfasissutil"/>
-                      <w:color w:val="auto"/>
+                      <w:color w:val="A6A6A6" w:themeColor="background1" w:themeShade="A6"/>
                     </w:rPr>
-                    <w:t>Texto elaborado por Marísa Balsa, de la Biblioteca de la Escuela Técnica Superior de Ingeniería de la Universidad de Sevilla</w:t>
+                    <w:t>Un pueblo sin conocimientos de su historia, origen y cultura es como un árbol sin raíces.</w:t>
+                  </w:r>
+                  <w:r>
+                    <w:rPr>
+                      <w:rStyle w:val="nfasissutil"/>
+                      <w:color w:val="A6A6A6" w:themeColor="background1" w:themeShade="A6"/>
+                    </w:rPr>
+                    <w:t xml:space="preserve"> </w:t>
+                  </w:r>
+                </w:p>
+                <w:p>
+                  <w:pPr>
+                    <w:jc w:val="right"/>
+                    <w:rPr>
+                      <w:rStyle w:val="nfasissutil"/>
+                      <w:color w:val="A6A6A6" w:themeColor="background1" w:themeShade="A6"/>
+                    </w:rPr>
+                  </w:pPr>
+                  <w:r>
+                    <w:rPr>
+                      <w:rStyle w:val="nfasissutil"/>
+                      <w:color w:val="A6A6A6" w:themeColor="background1" w:themeShade="A6"/>
+                    </w:rPr>
+                    <w:t>- Marcus Garvey -</w:t>
                   </w:r>
                 </w:p>
                 <w:p>
@@ -9016,58 +9131,100 @@
         <w:rPr>
           <w:lang w:val="es-ES_tradnl"/>
         </w:rPr>
+        <w:t>Prefacio o Introducción</w:t>
+      </w:r>
+      <w:bookmarkEnd w:id="21"/>
+    </w:p>
+    <w:p>
+      <w:pPr>
+        <w:rPr>
+          <w:lang w:val="es-ES_tradnl"/>
+        </w:rPr>
+      </w:pPr>
+      <w:r>
+        <w:rPr>
+          <w:lang w:val="es-ES_tradnl"/>
+        </w:rPr>
+        <w:t xml:space="preserve">Debe incluir una breve explicación de las razones que han llevado a la realización del Trabajo, el propósito y los objetivos que se pretenden, el ámbito, alcance y límites de la investigación, así como la metodología empleada y, si se considera oportuno, un avance de las conclusiones alcanzadas.  </w:t>
+      </w:r>
+    </w:p>
+    <w:p>
+      <w:pPr>
+        <w:pStyle w:val="Ttulo3"/>
+      </w:pPr>
+      <w:bookmarkStart w:id="22" w:name="_Toc396383373"/>
+      <w:r>
         <w:lastRenderedPageBreak/>
-        <w:t>Prefacio o Introducción</w:t>
-      </w:r>
-      <w:bookmarkEnd w:id="21"/>
-    </w:p>
-    <w:p>
-      <w:pPr>
-        <w:rPr>
-          <w:lang w:val="es-ES_tradnl"/>
-        </w:rPr>
-      </w:pPr>
-      <w:r>
-        <w:rPr>
-          <w:lang w:val="es-ES_tradnl"/>
-        </w:rPr>
-        <w:t xml:space="preserve">Debe incluir una breve explicación de las razones que han llevado a la realización del Trabajo, el propósito y los objetivos que se pretenden, el ámbito, alcance y límites de la investigación, así como la metodología empleada y, si se considera oportuno, un avance de las conclusiones alcanzadas.  </w:t>
+        <w:t>Índice y/o Índice general</w:t>
+      </w:r>
+      <w:bookmarkEnd w:id="22"/>
+    </w:p>
+    <w:p>
+      <w:pPr>
+        <w:rPr>
+          <w:lang w:val="es-ES_tradnl"/>
+        </w:rPr>
+      </w:pPr>
+      <w:r>
+        <w:rPr>
+          <w:lang w:val="es-ES_tradnl"/>
+        </w:rPr>
+        <w:t>Tabla de contenidos donde se reflejan todas las partes del Trabajo y sus anexos, si los hubiera. Deben aparecer los títulos, en su orden y con indicación de la página en la que se pueden encontrar.</w:t>
+      </w:r>
+    </w:p>
+    <w:p>
+      <w:pPr>
+        <w:rPr>
+          <w:lang w:val="es-ES_tradnl"/>
+        </w:rPr>
+      </w:pPr>
+      <w:r>
+        <w:rPr>
+          <w:lang w:val="es-ES_tradnl"/>
+        </w:rPr>
+        <w:t>Si el Trabajo consta de varios volúmenes, cada uno deberá llevar su propio índice, pero se debe incluir también un índice general.</w:t>
       </w:r>
     </w:p>
     <w:p>
       <w:pPr>
         <w:pStyle w:val="Ttulo3"/>
-      </w:pPr>
-      <w:bookmarkStart w:id="22" w:name="_Toc396383373"/>
-      <w:r>
-        <w:t>Índice y/o Índice general</w:t>
-      </w:r>
-      <w:bookmarkEnd w:id="22"/>
-    </w:p>
-    <w:p>
-      <w:pPr>
-        <w:rPr>
-          <w:lang w:val="es-ES_tradnl"/>
-        </w:rPr>
-      </w:pPr>
-      <w:r>
-        <w:rPr>
-          <w:lang w:val="es-ES_tradnl"/>
-        </w:rPr>
-        <w:t>Tabla de contenidos donde se reflejan todas las partes del Trabajo y sus anexos, si los hubiera. Deben aparecer los títulos, en su orden y con indicación de la página en la que se pueden encontrar.</w:t>
-      </w:r>
-    </w:p>
-    <w:p>
-      <w:pPr>
-        <w:rPr>
-          <w:lang w:val="es-ES_tradnl"/>
-        </w:rPr>
-      </w:pPr>
-      <w:r>
-        <w:rPr>
-          <w:lang w:val="es-ES_tradnl"/>
-        </w:rPr>
-        <w:t>Si el Trabajo consta de varios volúmenes, cada uno deberá llevar su propio índice, pero se debe incluir también un índice general.</w:t>
+        <w:rPr>
+          <w:lang w:val="es-ES_tradnl"/>
+        </w:rPr>
+      </w:pPr>
+      <w:bookmarkStart w:id="23" w:name="_Toc396383374"/>
+      <w:r>
+        <w:rPr>
+          <w:lang w:val="es-ES_tradnl"/>
+        </w:rPr>
+        <w:t>Lista de ilustraciones y tablas</w:t>
+      </w:r>
+      <w:bookmarkEnd w:id="23"/>
+    </w:p>
+    <w:p>
+      <w:pPr>
+        <w:rPr>
+          <w:lang w:val="es-ES_tradnl"/>
+        </w:rPr>
+      </w:pPr>
+      <w:r>
+        <w:rPr>
+          <w:lang w:val="es-ES_tradnl"/>
+        </w:rPr>
+        <w:t>Si el Trabajo incluye ilustraciones y tablas se puede añadir un listado que incluya el número identificativo que figura dentro del texto, la leyenda y el número de la página en la que se encuentra.</w:t>
+      </w:r>
+    </w:p>
+    <w:p>
+      <w:pPr>
+        <w:rPr>
+          <w:lang w:val="es-ES_tradnl"/>
+        </w:rPr>
+      </w:pPr>
+      <w:r>
+        <w:rPr>
+          <w:lang w:val="es-ES_tradnl"/>
+        </w:rPr>
+        <w:t>También es conveniente mencionar los datos sobre las fuentes de donde se han obtenido dichas ilustraciones si no se han incluido en el propio texto de la memoria.</w:t>
       </w:r>
     </w:p>
     <w:p>
@@ -9077,39 +9234,26 @@
           <w:lang w:val="es-ES_tradnl"/>
         </w:rPr>
       </w:pPr>
-      <w:bookmarkStart w:id="23" w:name="_Toc396383374"/>
-      <w:r>
-        <w:rPr>
-          <w:lang w:val="es-ES_tradnl"/>
-        </w:rPr>
-        <w:t>Lista de ilustraciones y tablas</w:t>
-      </w:r>
-      <w:bookmarkEnd w:id="23"/>
-    </w:p>
-    <w:p>
-      <w:pPr>
-        <w:rPr>
-          <w:lang w:val="es-ES_tradnl"/>
-        </w:rPr>
-      </w:pPr>
-      <w:r>
-        <w:rPr>
-          <w:lang w:val="es-ES_tradnl"/>
-        </w:rPr>
-        <w:t>Si el Trabajo incluye ilustraciones y tablas se puede añadir un listado que incluya el número identificativo que figura dentro del texto, la leyenda y el número de la página en la que se encuentra.</w:t>
-      </w:r>
-    </w:p>
-    <w:p>
-      <w:pPr>
-        <w:rPr>
-          <w:lang w:val="es-ES_tradnl"/>
-        </w:rPr>
-      </w:pPr>
-      <w:r>
-        <w:rPr>
-          <w:lang w:val="es-ES_tradnl"/>
-        </w:rPr>
-        <w:t>También es conveniente mencionar los datos sobre las fuentes de donde se han obtenido dichas ilustraciones si no se han incluido en el propio texto de la memoria.</w:t>
+      <w:bookmarkStart w:id="24" w:name="_Toc396383375"/>
+      <w:r>
+        <w:rPr>
+          <w:lang w:val="es-ES_tradnl"/>
+        </w:rPr>
+        <w:t>Lista de abreviaturas y símbolos</w:t>
+      </w:r>
+      <w:bookmarkEnd w:id="24"/>
+    </w:p>
+    <w:p>
+      <w:pPr>
+        <w:rPr>
+          <w:lang w:val="es-ES_tradnl"/>
+        </w:rPr>
+      </w:pPr>
+      <w:r>
+        <w:rPr>
+          <w:lang w:val="es-ES_tradnl"/>
+        </w:rPr>
+        <w:t>El Trabajo debe contener las abreviaturas y símbolos internacionalmente reconocidos. Si se incorporan unidades, abreviaturas o acrónimos que puedan ser poco conocidos se deberán explicar brevemente en estas listas.</w:t>
       </w:r>
     </w:p>
     <w:p>
@@ -9119,35 +9263,6 @@
           <w:lang w:val="es-ES_tradnl"/>
         </w:rPr>
       </w:pPr>
-      <w:bookmarkStart w:id="24" w:name="_Toc396383375"/>
-      <w:r>
-        <w:rPr>
-          <w:lang w:val="es-ES_tradnl"/>
-        </w:rPr>
-        <w:t>Lista de abreviaturas y símbolos</w:t>
-      </w:r>
-      <w:bookmarkEnd w:id="24"/>
-    </w:p>
-    <w:p>
-      <w:pPr>
-        <w:rPr>
-          <w:lang w:val="es-ES_tradnl"/>
-        </w:rPr>
-      </w:pPr>
-      <w:r>
-        <w:rPr>
-          <w:lang w:val="es-ES_tradnl"/>
-        </w:rPr>
-        <w:t>El Trabajo debe contener las abreviaturas y símbolos internacionalmente reconocidos. Si se incorporan unidades, abreviaturas o acrónimos que puedan ser poco conocidos se deberán explicar brevemente en estas listas.</w:t>
-      </w:r>
-    </w:p>
-    <w:p>
-      <w:pPr>
-        <w:pStyle w:val="Ttulo3"/>
-        <w:rPr>
-          <w:lang w:val="es-ES_tradnl"/>
-        </w:rPr>
-      </w:pPr>
       <w:bookmarkStart w:id="25" w:name="_Toc396383376"/>
       <w:r>
         <w:rPr>
@@ -9349,7 +9464,6 @@
       </w:pPr>
       <w:bookmarkStart w:id="28" w:name="_Toc396383379"/>
       <w:r>
-        <w:lastRenderedPageBreak/>
         <w:t>Anexos</w:t>
       </w:r>
       <w:bookmarkEnd w:id="28"/>
@@ -9381,7 +9495,16 @@
           <w:color w:val="800000"/>
           <w:lang w:val="es-ES_tradnl"/>
         </w:rPr>
-        <w:t>La paginación debe ser correlativa y continuar la del texto principal. Cada uno de los anexos debe identificarse con una letra mayúscula del alfabeto, comenzando por la letra A, precedida de la palabra Anexo</w:t>
+        <w:t xml:space="preserve">La paginación debe ser correlativa y continuar la del texto principal. Cada uno de los anexos debe identificarse con una letra mayúscula del alfabeto, comenzando por la letra A, precedida de la palabra </w:t>
+      </w:r>
+      <w:r>
+        <w:rPr>
+          <w:b/>
+          <w:color w:val="800000"/>
+          <w:lang w:val="es-ES_tradnl"/>
+        </w:rPr>
+        <w:lastRenderedPageBreak/>
+        <w:t>Anexo</w:t>
       </w:r>
       <w:r>
         <w:rPr>
@@ -10096,7 +10219,7 @@
                           <a:blip r:embed="rId26">
                             <a:extLst>
                               <a:ext uri="{28A0092B-C50C-407E-A947-70E740481C1C}">
-                                <a14:useLocalDpi xmlns:a14="http://schemas.microsoft.com/office/drawing/2010/main" xmlns:wps="http://schemas.microsoft.com/office/word/2010/wordprocessingShape" xmlns:wpi="http://schemas.microsoft.com/office/word/2010/wordprocessingInk" xmlns:wpg="http://schemas.microsoft.com/office/word/2010/wordprocessingGroup" xmlns:w15="http://schemas.microsoft.com/office/word/2012/wordml" xmlns:w14="http://schemas.microsoft.com/office/word/2010/wordml" xmlns:w="http://schemas.openxmlformats.org/wordprocessingml/2006/main" xmlns:w10="urn:schemas-microsoft-com:office:word" xmlns:wp14="http://schemas.microsoft.com/office/word/2010/wordprocessingDrawing" xmlns:v="urn:schemas-microsoft-com:vml" xmlns:o="urn:schemas-microsoft-com:office:office" xmlns:mc="http://schemas.openxmlformats.org/markup-compatibility/2006" xmlns:wpc="http://schemas.microsoft.com/office/word/2010/wordprocessingCanvas" xmlns="" val="0"/>
+                                <a14:useLocalDpi xmlns="" xmlns:wpc="http://schemas.microsoft.com/office/word/2010/wordprocessingCanvas" xmlns:mc="http://schemas.openxmlformats.org/markup-compatibility/2006" xmlns:o="urn:schemas-microsoft-com:office:office" xmlns:v="urn:schemas-microsoft-com:vml" xmlns:wp14="http://schemas.microsoft.com/office/word/2010/wordprocessingDrawing" xmlns:w10="urn:schemas-microsoft-com:office:word" xmlns:w="http://schemas.openxmlformats.org/wordprocessingml/2006/main" xmlns:w14="http://schemas.microsoft.com/office/word/2010/wordml" xmlns:w15="http://schemas.microsoft.com/office/word/2012/wordml" xmlns:wpg="http://schemas.microsoft.com/office/word/2010/wordprocessingGroup" xmlns:wpi="http://schemas.microsoft.com/office/word/2010/wordprocessingInk" xmlns:wps="http://schemas.microsoft.com/office/word/2010/wordprocessingShape" xmlns:a14="http://schemas.microsoft.com/office/drawing/2010/main" val="0"/>
                               </a:ext>
                             </a:extLst>
                           </a:blip>
@@ -10300,10 +10423,10 @@
             <v:path o:extrusionok="f" gradientshapeok="t" o:connecttype="rect"/>
             <o:lock v:ext="edit" aspectratio="t"/>
           </v:shapetype>
-          <v:shape id="_x0000_i1028" type="#_x0000_t75" style="width:36.85pt;height:15.9pt" o:ole="">
+          <v:shape id="_x0000_i1027" type="#_x0000_t75" style="width:36.85pt;height:15.9pt" o:ole="">
             <v:imagedata r:id="rId27" o:title=""/>
           </v:shape>
-          <o:OLEObject Type="Embed" ProgID="Equation.3" ShapeID="_x0000_i1028" DrawAspect="Content" ObjectID="_1551803123" r:id="rId28"/>
+          <o:OLEObject Type="Embed" ProgID="Equation.3" ShapeID="_x0000_i1027" DrawAspect="Content" ObjectID="_1555228379" r:id="rId28"/>
         </w:object>
       </w:r>
       <w:r>
@@ -14111,10 +14234,10 @@
           <w:lang w:val="es-ES_tradnl"/>
         </w:rPr>
         <w:object w:dxaOrig="740" w:dyaOrig="320">
-          <v:shape id="_x0000_i1029" type="#_x0000_t75" style="width:36.85pt;height:15.9pt" o:ole="">
+          <v:shape id="_x0000_i1028" type="#_x0000_t75" style="width:36.85pt;height:15.9pt" o:ole="">
             <v:imagedata r:id="rId27" o:title=""/>
           </v:shape>
-          <o:OLEObject Type="Embed" ProgID="Equation.3" ShapeID="_x0000_i1029" DrawAspect="Content" ObjectID="_1551803124" r:id="rId32"/>
+          <o:OLEObject Type="Embed" ProgID="Equation.3" ShapeID="_x0000_i1028" DrawAspect="Content" ObjectID="_1555228380" r:id="rId32"/>
         </w:object>
       </w:r>
       <w:r>
@@ -14835,7 +14958,7 @@
                           <a:blip r:embed="rId26">
                             <a:extLst>
                               <a:ext uri="{28A0092B-C50C-407E-A947-70E740481C1C}">
-                                <a14:useLocalDpi xmlns:a14="http://schemas.microsoft.com/office/drawing/2010/main" xmlns:wps="http://schemas.microsoft.com/office/word/2010/wordprocessingShape" xmlns:wpi="http://schemas.microsoft.com/office/word/2010/wordprocessingInk" xmlns:wpg="http://schemas.microsoft.com/office/word/2010/wordprocessingGroup" xmlns:w15="http://schemas.microsoft.com/office/word/2012/wordml" xmlns:w14="http://schemas.microsoft.com/office/word/2010/wordml" xmlns:w="http://schemas.openxmlformats.org/wordprocessingml/2006/main" xmlns:w10="urn:schemas-microsoft-com:office:word" xmlns:wp14="http://schemas.microsoft.com/office/word/2010/wordprocessingDrawing" xmlns:v="urn:schemas-microsoft-com:vml" xmlns:o="urn:schemas-microsoft-com:office:office" xmlns:mc="http://schemas.openxmlformats.org/markup-compatibility/2006" xmlns:wpc="http://schemas.microsoft.com/office/word/2010/wordprocessingCanvas" xmlns="" val="0"/>
+                                <a14:useLocalDpi xmlns="" xmlns:wpc="http://schemas.microsoft.com/office/word/2010/wordprocessingCanvas" xmlns:mc="http://schemas.openxmlformats.org/markup-compatibility/2006" xmlns:o="urn:schemas-microsoft-com:office:office" xmlns:v="urn:schemas-microsoft-com:vml" xmlns:wp14="http://schemas.microsoft.com/office/word/2010/wordprocessingDrawing" xmlns:w10="urn:schemas-microsoft-com:office:word" xmlns:w="http://schemas.openxmlformats.org/wordprocessingml/2006/main" xmlns:w14="http://schemas.microsoft.com/office/word/2010/wordml" xmlns:w15="http://schemas.microsoft.com/office/word/2012/wordml" xmlns:wpg="http://schemas.microsoft.com/office/word/2010/wordprocessingGroup" xmlns:wpi="http://schemas.microsoft.com/office/word/2010/wordprocessingInk" xmlns:wps="http://schemas.microsoft.com/office/word/2010/wordprocessingShape" xmlns:a14="http://schemas.microsoft.com/office/drawing/2010/main" val="0"/>
                               </a:ext>
                             </a:extLst>
                           </a:blip>
@@ -17298,7 +17421,7 @@
                     <a:blip r:embed="rId34">
                       <a:extLst>
                         <a:ext uri="{28A0092B-C50C-407E-A947-70E740481C1C}">
-                          <a14:useLocalDpi xmlns:a14="http://schemas.microsoft.com/office/drawing/2010/main" xmlns:wps="http://schemas.microsoft.com/office/word/2010/wordprocessingShape" xmlns:wpi="http://schemas.microsoft.com/office/word/2010/wordprocessingInk" xmlns:wpg="http://schemas.microsoft.com/office/word/2010/wordprocessingGroup" xmlns:w15="http://schemas.microsoft.com/office/word/2012/wordml" xmlns:w14="http://schemas.microsoft.com/office/word/2010/wordml" xmlns:w="http://schemas.openxmlformats.org/wordprocessingml/2006/main" xmlns:w10="urn:schemas-microsoft-com:office:word" xmlns:wp14="http://schemas.microsoft.com/office/word/2010/wordprocessingDrawing" xmlns:v="urn:schemas-microsoft-com:vml" xmlns:o="urn:schemas-microsoft-com:office:office" xmlns:mc="http://schemas.openxmlformats.org/markup-compatibility/2006" xmlns:wpc="http://schemas.microsoft.com/office/word/2010/wordprocessingCanvas" xmlns="" val="0"/>
+                          <a14:useLocalDpi xmlns="" xmlns:wpc="http://schemas.microsoft.com/office/word/2010/wordprocessingCanvas" xmlns:mc="http://schemas.openxmlformats.org/markup-compatibility/2006" xmlns:o="urn:schemas-microsoft-com:office:office" xmlns:v="urn:schemas-microsoft-com:vml" xmlns:wp14="http://schemas.microsoft.com/office/word/2010/wordprocessingDrawing" xmlns:w10="urn:schemas-microsoft-com:office:word" xmlns:w="http://schemas.openxmlformats.org/wordprocessingml/2006/main" xmlns:w14="http://schemas.microsoft.com/office/word/2010/wordml" xmlns:w15="http://schemas.microsoft.com/office/word/2012/wordml" xmlns:wpg="http://schemas.microsoft.com/office/word/2010/wordprocessingGroup" xmlns:wpi="http://schemas.microsoft.com/office/word/2010/wordprocessingInk" xmlns:wps="http://schemas.microsoft.com/office/word/2010/wordprocessingShape" xmlns:a14="http://schemas.microsoft.com/office/drawing/2010/main" val="0"/>
                         </a:ext>
                       </a:extLst>
                     </a:blip>
@@ -18250,7 +18373,7 @@
             <w:rPr>
               <w:noProof/>
             </w:rPr>
-            <w:t>1</w:t>
+            <w:t>3</w:t>
           </w:r>
         </w:fldSimple>
       </w:p>
@@ -19073,7 +19196,7 @@
                     <w:sz w:val="20"/>
                     <w:szCs w:val="20"/>
                   </w:rPr>
-                  <w:t>24</w:t>
+                  <w:t>8</w:t>
                 </w:r>
                 <w:r>
                   <w:rPr>
@@ -19094,7 +19217,7 @@
         <w:rPr>
           <w:noProof/>
         </w:rPr>
-        <w:t>Glosario</w:t>
+        <w:t>Uso de Estilos</w:t>
       </w:r>
     </w:fldSimple>
   </w:p>
@@ -19140,7 +19263,7 @@
         <w:rStyle w:val="Nmerodepgina"/>
         <w:noProof/>
       </w:rPr>
-      <w:t>23</w:t>
+      <w:t>9</w:t>
     </w:r>
     <w:r>
       <w:rPr>
@@ -23673,6 +23796,7 @@
     <w:rsid w:val="00BA5DF1"/>
     <w:rsid w:val="00C7307E"/>
     <w:rsid w:val="00D35AFE"/>
+    <w:rsid w:val="00DA4859"/>
     <w:rsid w:val="00DC1782"/>
     <w:rsid w:val="00E80780"/>
     <w:rsid w:val="00EB3489"/>

</xml_diff>

<commit_message>
Añadido estado del arte
</commit_message>
<xml_diff>
--- a/Memoria2.docx
+++ b/Memoria2.docx
@@ -8168,21 +8168,6 @@
     </w:p>
     <w:p>
       <w:pPr>
-        <w:rPr>
-          <w:lang w:val="es-ES_tradnl"/>
-        </w:rPr>
-      </w:pPr>
-    </w:p>
-    <w:p>
-      <w:pPr>
-        <w:jc w:val="right"/>
-        <w:rPr>
-          <w:lang w:val="es-ES_tradnl"/>
-        </w:rPr>
-      </w:pPr>
-    </w:p>
-    <w:p>
-      <w:pPr>
         <w:jc w:val="right"/>
         <w:rPr>
           <w:lang w:val="es-ES_tradnl"/>
@@ -8226,18 +8211,9 @@
               <v:h position="#0,topLeft" switch="" xrange="0,10800"/>
             </v:handles>
           </v:shapetype>
-          <v:shape id="_x0000_s1035" type="#_x0000_t185" style="width:251.85pt;height:98.5pt;visibility:visible;mso-position-horizontal-relative:char;mso-position-vertical-relative:line" o:gfxdata="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" adj="1739" strokecolor="white [3212]" strokeweight="1.5pt">
+          <v:shape id="_x0000_s1035" type="#_x0000_t185" style="width:251.85pt;height:64.05pt;visibility:visible;mso-position-horizontal-relative:char;mso-position-vertical-relative:line" o:gfxdata="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" adj="1739" strokecolor="white [3212]" strokeweight="1.5pt">
             <v:textbox inset="3.6pt,,3.6pt">
               <w:txbxContent>
-                <w:p>
-                  <w:pPr>
-                    <w:jc w:val="right"/>
-                    <w:rPr>
-                      <w:rStyle w:val="nfasissutil"/>
-                      <w:color w:val="A6A6A6" w:themeColor="background1" w:themeShade="A6"/>
-                    </w:rPr>
-                  </w:pPr>
-                </w:p>
                 <w:p>
                   <w:pPr>
                     <w:jc w:val="right"/>
@@ -8277,17 +8253,6 @@
                     <w:t>- Marcus Garvey -</w:t>
                   </w:r>
                 </w:p>
-                <w:p>
-                  <w:pPr>
-                    <w:spacing w:after="0"/>
-                    <w:jc w:val="center"/>
-                    <w:rPr>
-                      <w:i/>
-                      <w:color w:val="A6A6A6" w:themeColor="background1" w:themeShade="A6"/>
-                      <w:sz w:val="24"/>
-                    </w:rPr>
-                  </w:pPr>
-                </w:p>
               </w:txbxContent>
             </v:textbox>
             <w10:wrap type="none"/>
@@ -8615,83 +8580,83 @@
         <w:rPr>
           <w:lang w:val="es-ES_tradnl"/>
         </w:rPr>
-        <w:t xml:space="preserve">El archivo ya ha sido utilizado en una reciente investigación sobre la biografía de Tolkien, muy relacionado con la familia Osborne al ser criado y educado por uno de sus miembros, y existen múltiples indicios de que podrían existir en él más documentos de importante valor histórico. La suegra de Thomas Osborne Mann, </w:t>
+        <w:t xml:space="preserve">El archivo ya ha sido utilizado en una reciente investigación sobre la biografía de Tolkien, muy relacionado con la familia Osborne al ser criado y educado por uno de sus miembros, y existen múltiples indicios de que podrían existir en él más documentos de importante valor histórico. La suegra de Thomas Osborne Mann, fundador de la empresa, fue </w:t>
+      </w:r>
+      <w:r>
+        <w:rPr>
+          <w:lang w:val="es-ES_tradnl"/>
+        </w:rPr>
+        <w:t>Francisca Javiera Ruiz de Larrea y Aherán</w:t>
+      </w:r>
+      <w:r>
+        <w:rPr>
+          <w:lang w:val="es-ES_tradnl"/>
+        </w:rPr>
+        <w:t xml:space="preserve">, </w:t>
+      </w:r>
+      <w:r>
+        <w:rPr>
+          <w:b/>
+          <w:lang w:val="es-ES_tradnl"/>
+        </w:rPr>
+        <w:t>Frasquita Larrea</w:t>
+      </w:r>
+      <w:r>
+        <w:rPr>
+          <w:lang w:val="es-ES_tradnl"/>
+        </w:rPr>
+        <w:t>.</w:t>
+      </w:r>
+      <w:r>
+        <w:rPr>
+          <w:lang w:val="es-ES_tradnl"/>
+        </w:rPr>
+        <w:t xml:space="preserve"> Esta señora fue una escritora gaditana impulsora de la tertulia literaria que se cree que tuvo una gran influencia en la Constitución de 1812. La cuñada de Thomas fue la escritora </w:t>
+      </w:r>
+      <w:r>
+        <w:rPr>
+          <w:lang w:val="es-ES_tradnl"/>
+        </w:rPr>
+        <w:t>Cecilia Böhl de Faber y Larrea</w:t>
+      </w:r>
+      <w:r>
+        <w:rPr>
+          <w:lang w:val="es-ES_tradnl"/>
+        </w:rPr>
+        <w:t xml:space="preserve">, </w:t>
+      </w:r>
+      <w:r>
+        <w:rPr>
+          <w:b/>
+          <w:lang w:val="es-ES_tradnl"/>
+        </w:rPr>
+        <w:t>Fernán Caballero</w:t>
+      </w:r>
+      <w:r>
+        <w:rPr>
+          <w:lang w:val="es-ES_tradnl"/>
+        </w:rPr>
+        <w:t>.</w:t>
+      </w:r>
+    </w:p>
+    <w:p>
+      <w:pPr>
+        <w:rPr>
+          <w:lang w:val="es-ES_tradnl"/>
+        </w:rPr>
+      </w:pPr>
+      <w:r>
+        <w:rPr>
+          <w:lang w:val="es-ES_tradnl"/>
+        </w:rPr>
+        <w:t xml:space="preserve">Gran parte de la documentación que se posee tiene un contenido desconocido, de ahí nace la motivación por </w:t>
       </w:r>
       <w:r>
         <w:rPr>
           <w:lang w:val="es-ES_tradnl"/>
         </w:rPr>
         <w:lastRenderedPageBreak/>
-        <w:t xml:space="preserve">fundador de la empresa, fue </w:t>
-      </w:r>
-      <w:r>
-        <w:rPr>
-          <w:lang w:val="es-ES_tradnl"/>
-        </w:rPr>
-        <w:t>Francisca Javiera Ruiz de Larrea y Aherán</w:t>
-      </w:r>
-      <w:r>
-        <w:rPr>
-          <w:lang w:val="es-ES_tradnl"/>
-        </w:rPr>
-        <w:t xml:space="preserve">, </w:t>
-      </w:r>
-      <w:r>
-        <w:rPr>
-          <w:b/>
-          <w:lang w:val="es-ES_tradnl"/>
-        </w:rPr>
-        <w:t>Frasquita Larrea</w:t>
-      </w:r>
-      <w:r>
-        <w:rPr>
-          <w:lang w:val="es-ES_tradnl"/>
-        </w:rPr>
-        <w:t>.</w:t>
-      </w:r>
-      <w:r>
-        <w:rPr>
-          <w:lang w:val="es-ES_tradnl"/>
-        </w:rPr>
-        <w:t xml:space="preserve"> Esta señora fue una escritora gaditana impulsora de la tertulia literaria que se cree que tuvo una gran influencia en la Constitución de 1812. La cuñada de Thomas fue la escritora </w:t>
-      </w:r>
-      <w:r>
-        <w:rPr>
-          <w:lang w:val="es-ES_tradnl"/>
-        </w:rPr>
-        <w:t>Cecilia Böhl de Faber y Larrea</w:t>
-      </w:r>
-      <w:r>
-        <w:rPr>
-          <w:lang w:val="es-ES_tradnl"/>
-        </w:rPr>
-        <w:t xml:space="preserve">, </w:t>
-      </w:r>
-      <w:r>
-        <w:rPr>
-          <w:b/>
-          <w:lang w:val="es-ES_tradnl"/>
-        </w:rPr>
-        <w:t>Fernán Caballero</w:t>
-      </w:r>
-      <w:r>
-        <w:rPr>
-          <w:lang w:val="es-ES_tradnl"/>
-        </w:rPr>
-        <w:t>.</w:t>
-      </w:r>
-    </w:p>
-    <w:p>
-      <w:pPr>
-        <w:rPr>
-          <w:lang w:val="es-ES_tradnl"/>
-        </w:rPr>
-      </w:pPr>
-      <w:r>
-        <w:rPr>
-          <w:lang w:val="es-ES_tradnl"/>
-        </w:rPr>
-        <w:t>Gran parte de la documentación que se posee tiene un contenido desconocido, de ahí nace la motivación por digitalizarlo para permitir agilizar su investigación. Para ello, se desarrolla una página web donde se muestran los documentos escaneados junto con su transcripción. Esta transcripción es necesaria por un doble motivo: por un lado, los documentos tienen en su mayoría una caligrafía de muy difícil reconociminto lo cual ralentiza enormemente la lectura e interpretación. Por otro lado, si se quiere realizar algún tipo de búsqueda en función de alguna palabra que forme parte del texto, sería imposible sin transcripción previa.</w:t>
+        <w:t>digitalizarlo para permitir agilizar su investigación. Para ello, se desarrolla una página web donde se muestran los documentos escaneados junto con su transcripción. Esta transcripción es necesaria por un doble motivo: por un lado, los documentos tienen en su mayoría una caligrafía de muy difícil reconociminto lo cual ralentiza enormemente la lectura e interpretación. Por otro lado, si se quiere realizar algún tipo de búsqueda en función de alguna palabra que forme parte del texto, sería imposible sin transcripción previa.</w:t>
       </w:r>
       <w:r>
         <w:rPr>
@@ -8736,15 +8701,13 @@
           <w:lang w:val="es-ES_tradnl"/>
         </w:rPr>
       </w:pPr>
-      <w:bookmarkStart w:id="16" w:name="_Toc396383367"/>
       <w:r>
         <w:rPr>
           <w:lang w:val="es-ES_tradnl"/>
         </w:rPr>
         <w:lastRenderedPageBreak/>
-        <w:t>Estructura del Trabajo</w:t>
-      </w:r>
-      <w:bookmarkEnd w:id="16"/>
+        <w:t>Estado del arte</w:t>
+      </w:r>
     </w:p>
     <w:p>
       <w:pPr>
@@ -8769,22 +8732,6 @@
           <w:lang w:val="es-ES_tradnl"/>
         </w:rPr>
       </w:pPr>
-    </w:p>
-    <w:p>
-      <w:pPr>
-        <w:jc w:val="right"/>
-        <w:rPr>
-          <w:lang w:val="es-ES_tradnl"/>
-        </w:rPr>
-      </w:pPr>
-    </w:p>
-    <w:p>
-      <w:pPr>
-        <w:jc w:val="right"/>
-        <w:rPr>
-          <w:lang w:val="es-ES_tradnl"/>
-        </w:rPr>
-      </w:pPr>
       <w:r>
         <w:rPr>
           <w:noProof/>
@@ -8797,8 +8744,8 @@
           <w:lang w:eastAsia="es-ES"/>
         </w:rPr>
         <w:pict>
-          <v:shape id="Corchetes 2" o:spid="_x0000_s1037" type="#_x0000_t185" style="width:251.85pt;height:98.5pt;visibility:visible;mso-position-horizontal-relative:char;mso-position-vertical-relative:line" o:gfxdata="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" adj="1739" strokecolor="white [3212]" strokeweight="1.5pt">
-            <v:textbox inset="3.6pt,,3.6pt">
+          <v:shape id="_x0000_s1039" type="#_x0000_t185" style="width:264.1pt;height:88.55pt;visibility:visible;mso-position-horizontal-relative:char;mso-position-vertical-relative:line" o:gfxdata="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" adj="1739" strokecolor="white [3212]" strokeweight="1.5pt">
+            <v:textbox style="mso-next-textbox:#_x0000_s1039" inset="3.6pt,,3.6pt">
               <w:txbxContent>
                 <w:p>
                   <w:pPr>
@@ -8808,7 +8755,379 @@
                       <w:color w:val="A6A6A6" w:themeColor="background1" w:themeShade="A6"/>
                     </w:rPr>
                   </w:pPr>
+                  <w:r>
+                    <w:rPr>
+                      <w:rStyle w:val="nfasissutil"/>
+                      <w:color w:val="A6A6A6" w:themeColor="background1" w:themeShade="A6"/>
+                    </w:rPr>
+                    <w:t>S</w:t>
+                  </w:r>
+                  <w:r>
+                    <w:rPr>
+                      <w:rStyle w:val="nfasissutil"/>
+                      <w:color w:val="A6A6A6" w:themeColor="background1" w:themeShade="A6"/>
+                    </w:rPr>
+                    <w:t>omos como enanos a los hombros de gigantes. Podemos ver más, y más lejos que ellos, no porque la agudeza de nuestra vista ni por la altura de nuestro cuerpo, sino porque somos levantados por su gran altura</w:t>
+                  </w:r>
+                  <w:r>
+                    <w:rPr>
+                      <w:rStyle w:val="nfasissutil"/>
+                      <w:color w:val="A6A6A6" w:themeColor="background1" w:themeShade="A6"/>
+                    </w:rPr>
+                    <w:t>.</w:t>
+                  </w:r>
                 </w:p>
+                <w:p>
+                  <w:pPr>
+                    <w:jc w:val="right"/>
+                    <w:rPr>
+                      <w:rStyle w:val="nfasissutil"/>
+                      <w:color w:val="A6A6A6" w:themeColor="background1" w:themeShade="A6"/>
+                    </w:rPr>
+                  </w:pPr>
+                  <w:r>
+                    <w:rPr>
+                      <w:rStyle w:val="nfasissutil"/>
+                      <w:color w:val="A6A6A6" w:themeColor="background1" w:themeShade="A6"/>
+                    </w:rPr>
+                    <w:t>- Bernard de Chartres -</w:t>
+                  </w:r>
+                </w:p>
+                <w:p>
+                  <w:pPr>
+                    <w:rPr>
+                      <w:rStyle w:val="nfasissutil"/>
+                      <w:i w:val="0"/>
+                      <w:iCs w:val="0"/>
+                      <w:color w:val="auto"/>
+                    </w:rPr>
+                  </w:pPr>
+                </w:p>
+              </w:txbxContent>
+            </v:textbox>
+            <w10:wrap type="none"/>
+            <w10:anchorlock/>
+          </v:shape>
+        </w:pict>
+      </w:r>
+    </w:p>
+    <w:p>
+      <w:pPr>
+        <w:rPr>
+          <w:lang w:val="es-ES_tradnl"/>
+        </w:rPr>
+      </w:pPr>
+    </w:p>
+    <w:p>
+      <w:pPr>
+        <w:keepNext/>
+        <w:framePr w:dropCap="drop" w:lines="4" w:h="721" w:hRule="exact" w:wrap="around" w:vAnchor="text" w:hAnchor="page" w:x="1420" w:y="1"/>
+        <w:spacing w:before="0" w:after="0" w:line="721" w:lineRule="exact"/>
+        <w:textAlignment w:val="baseline"/>
+        <w:rPr>
+          <w:position w:val="-9"/>
+          <w:sz w:val="87"/>
+          <w:lang w:val="es-ES_tradnl"/>
+        </w:rPr>
+      </w:pPr>
+      <w:r>
+        <w:rPr>
+          <w:position w:val="-9"/>
+          <w:sz w:val="87"/>
+          <w:lang w:val="es-ES_tradnl"/>
+        </w:rPr>
+        <w:t>E</w:t>
+      </w:r>
+    </w:p>
+    <w:p>
+      <w:pPr>
+        <w:rPr>
+          <w:lang w:val="es-ES_tradnl"/>
+        </w:rPr>
+      </w:pPr>
+      <w:r>
+        <w:rPr>
+          <w:lang w:val="es-ES_tradnl"/>
+        </w:rPr>
+        <w:t>l problema del reconocimiento automático de elementos en documentos escritos, ya sean caracteres, firmas, logos o cualquier otro elemento, es un tema de gran interés, y por lo tanto, existe una extensa bibliografía con muy diversos métodos para atajar el problema.</w:t>
+      </w:r>
+      <w:r>
+        <w:rPr>
+          <w:lang w:val="es-ES_tradnl"/>
+        </w:rPr>
+        <w:t xml:space="preserve"> En (</w:t>
+      </w:r>
+      <w:r>
+        <w:rPr>
+          <w:color w:val="FF0000"/>
+          <w:lang w:val="es-ES_tradnl"/>
+        </w:rPr>
+        <w:t>Seal detection and recognition:…</w:t>
+      </w:r>
+      <w:r>
+        <w:rPr>
+          <w:lang w:val="es-ES_tradnl"/>
+        </w:rPr>
+        <w:t xml:space="preserve">) se estudia cómo extraer y reconocer sellos estampados con el objetivo de clasificar documentos. En un primer paso se realiza una segmentación mediante una </w:t>
+      </w:r>
+      <w:r>
+        <w:rPr>
+          <w:highlight w:val="yellow"/>
+          <w:lang w:val="es-ES_tradnl"/>
+        </w:rPr>
+        <w:t>Transformada de Hough</w:t>
+      </w:r>
+      <w:r>
+        <w:rPr>
+          <w:lang w:val="es-ES_tradnl"/>
+        </w:rPr>
+        <w:t xml:space="preserve"> </w:t>
+      </w:r>
+      <w:r>
+        <w:rPr>
+          <w:highlight w:val="yellow"/>
+          <w:lang w:val="es-ES_tradnl"/>
+        </w:rPr>
+        <w:t>(término)</w:t>
+      </w:r>
+      <w:r>
+        <w:rPr>
+          <w:lang w:val="es-ES_tradnl"/>
+        </w:rPr>
+        <w:t xml:space="preserve"> para círculos para hallar regiones de sellos. Despué</w:t>
+      </w:r>
+      <w:r>
+        <w:rPr>
+          <w:lang w:val="es-ES_tradnl"/>
+        </w:rPr>
+        <w:t>s</w:t>
+      </w:r>
+      <w:r>
+        <w:rPr>
+          <w:lang w:val="es-ES_tradnl"/>
+        </w:rPr>
+        <w:t xml:space="preserve"> se</w:t>
+      </w:r>
+      <w:r>
+        <w:rPr>
+          <w:lang w:val="es-ES_tradnl"/>
+        </w:rPr>
+        <w:t xml:space="preserve"> dete</w:t>
+      </w:r>
+      <w:r>
+        <w:rPr>
+          <w:lang w:val="es-ES_tradnl"/>
+        </w:rPr>
+        <w:t>ctan los caracteres aislados hall</w:t>
+      </w:r>
+      <w:r>
+        <w:rPr>
+          <w:lang w:val="es-ES_tradnl"/>
+        </w:rPr>
+        <w:t xml:space="preserve">ados en las regiones se aplica un sistema de clasificación basado en </w:t>
+      </w:r>
+      <w:r>
+        <w:rPr>
+          <w:highlight w:val="yellow"/>
+          <w:lang w:val="es-ES_tradnl"/>
+        </w:rPr>
+        <w:t>características invariantes a la rotación y la escala</w:t>
+      </w:r>
+      <w:r>
+        <w:rPr>
+          <w:lang w:val="es-ES_tradnl"/>
+        </w:rPr>
+        <w:t>. Después se utiliza la información de la posición relativa de cada pareja de caracteres para clasificar el sello. En nuestro caso, los sellos carecen</w:t>
+      </w:r>
+      <w:r>
+        <w:rPr>
+          <w:lang w:val="es-ES_tradnl"/>
+        </w:rPr>
+        <w:t xml:space="preserve"> de texto alguno, por lo tanto no pueden clasificarse así. Sin embargo</w:t>
+      </w:r>
+      <w:r>
+        <w:rPr>
+          <w:lang w:val="es-ES_tradnl"/>
+        </w:rPr>
+        <w:t>,</w:t>
+      </w:r>
+      <w:r>
+        <w:rPr>
+          <w:lang w:val="es-ES_tradnl"/>
+        </w:rPr>
+        <w:t xml:space="preserve"> el método de </w:t>
+      </w:r>
+      <w:r>
+        <w:rPr>
+          <w:highlight w:val="yellow"/>
+          <w:lang w:val="es-ES_tradnl"/>
+        </w:rPr>
+        <w:t>segmentación (término)</w:t>
+      </w:r>
+      <w:r>
+        <w:rPr>
+          <w:lang w:val="es-ES_tradnl"/>
+        </w:rPr>
+        <w:t xml:space="preserve"> sí que podría resultar de interés.</w:t>
+      </w:r>
+    </w:p>
+    <w:p>
+      <w:pPr>
+        <w:rPr>
+          <w:lang w:val="es-ES_tradnl"/>
+        </w:rPr>
+      </w:pPr>
+      <w:r>
+        <w:rPr>
+          <w:lang w:val="es-ES_tradnl"/>
+        </w:rPr>
+        <w:t xml:space="preserve">En </w:t>
+      </w:r>
+      <w:r>
+        <w:rPr>
+          <w:lang w:val="es-ES_tradnl"/>
+        </w:rPr>
+        <w:t>(</w:t>
+      </w:r>
+      <w:r>
+        <w:rPr>
+          <w:color w:val="FF0000"/>
+          <w:lang w:val="es-ES_tradnl"/>
+        </w:rPr>
+        <w:t>Signature Detection and Matching for Document Image Retrieval</w:t>
+      </w:r>
+      <w:r>
+        <w:rPr>
+          <w:lang w:val="es-ES_tradnl"/>
+        </w:rPr>
+        <w:t>) se estudia un método para la segmentación y clasificado de firmas. El algoritmo propuesto extrae el contorno de las regiones de las firmas y utiliza información de la posición relativa de los puntos de ese contorno para la clasificación. En nuestro caso, el deterioro del papel con el paso de los años, además de que los sellos tienen forma mucho más compleja que tan solo trazos hacen que la detección de contornos no siempre devuelva el mismo resultado para el mismo sello.</w:t>
+      </w:r>
+    </w:p>
+    <w:p>
+      <w:pPr>
+        <w:rPr>
+          <w:lang w:val="es-ES_tradnl"/>
+        </w:rPr>
+      </w:pPr>
+      <w:r>
+        <w:rPr>
+          <w:lang w:val="es-ES_tradnl"/>
+        </w:rPr>
+        <w:t>Nandedkar</w:t>
+      </w:r>
+      <w:r>
+        <w:rPr>
+          <w:lang w:val="es-ES_tradnl"/>
+        </w:rPr>
+        <w:t xml:space="preserve">, </w:t>
+      </w:r>
+      <w:r>
+        <w:rPr>
+          <w:lang w:val="es-ES_tradnl"/>
+        </w:rPr>
+        <w:t>Mukhopadhyay</w:t>
+      </w:r>
+      <w:r>
+        <w:rPr>
+          <w:lang w:val="es-ES_tradnl"/>
+        </w:rPr>
+        <w:t xml:space="preserve"> y </w:t>
+      </w:r>
+      <w:r>
+        <w:rPr>
+          <w:lang w:val="es-ES_tradnl"/>
+        </w:rPr>
+        <w:t>Sural</w:t>
+      </w:r>
+      <w:r>
+        <w:rPr>
+          <w:lang w:val="es-ES_tradnl"/>
+        </w:rPr>
+        <w:t xml:space="preserve"> (</w:t>
+      </w:r>
+      <w:r>
+        <w:rPr>
+          <w:color w:val="FF0000"/>
+          <w:lang w:val="es-ES_tradnl"/>
+        </w:rPr>
+        <w:t>Spectral approach blabla…</w:t>
+      </w:r>
+      <w:r>
+        <w:rPr>
+          <w:lang w:val="es-ES_tradnl"/>
+        </w:rPr>
+        <w:t>) aplican un método mucho más sencillo en el cual utilizan una convolución gaussiana a la imagen como filtro de paso bajo para separar texto de logotipos. Esto se basa en el hecho de que el texto añade componentes de alta frecuencia al espectro de una imagen, mientras que un logotipo tan solo posee componentes de baja frecuencia. Como se verá más adelante, este método tan sólo funciona para sellos con grandes regiones homogéneas, mientras que falla para aquellos con trazos más delgados.</w:t>
+      </w:r>
+    </w:p>
+    <w:p>
+      <w:pPr>
+        <w:rPr>
+          <w:lang w:val="es-ES_tradnl"/>
+        </w:rPr>
+        <w:sectPr>
+          <w:type w:val="oddPage"/>
+          <w:pgSz w:w="11900" w:h="16840" w:code="11"/>
+          <w:pgMar w:top="1418" w:right="1134" w:bottom="851" w:left="1134" w:header="284" w:footer="342" w:gutter="284"/>
+          <w:pgNumType w:start="1"/>
+          <w:cols w:space="708"/>
+          <w:titlePg/>
+          <w:docGrid w:linePitch="360"/>
+        </w:sectPr>
+      </w:pPr>
+    </w:p>
+    <w:p>
+      <w:pPr>
+        <w:pStyle w:val="Ttulo1"/>
+        <w:rPr>
+          <w:lang w:val="es-ES_tradnl"/>
+        </w:rPr>
+      </w:pPr>
+      <w:r>
+        <w:rPr>
+          <w:lang w:val="es-ES_tradnl"/>
+        </w:rPr>
+        <w:lastRenderedPageBreak/>
+        <w:t>Esquema general de un ocr</w:t>
+      </w:r>
+    </w:p>
+    <w:p>
+      <w:pPr>
+        <w:jc w:val="right"/>
+        <w:rPr>
+          <w:lang w:val="es-ES_tradnl"/>
+        </w:rPr>
+      </w:pPr>
+    </w:p>
+    <w:p>
+      <w:pPr>
+        <w:jc w:val="right"/>
+        <w:rPr>
+          <w:lang w:val="es-ES_tradnl"/>
+        </w:rPr>
+      </w:pPr>
+    </w:p>
+    <w:p>
+      <w:pPr>
+        <w:jc w:val="right"/>
+        <w:rPr>
+          <w:lang w:val="es-ES_tradnl"/>
+        </w:rPr>
+      </w:pPr>
+      <w:r>
+        <w:rPr>
+          <w:noProof/>
+          <w:lang w:eastAsia="es-ES"/>
+        </w:rPr>
+      </w:r>
+      <w:r>
+        <w:rPr>
+          <w:noProof/>
+          <w:lang w:eastAsia="es-ES"/>
+        </w:rPr>
+        <w:pict>
+          <v:shape id="Corchetes 2" o:spid="_x0000_s1040" type="#_x0000_t185" style="width:251.85pt;height:64.05pt;visibility:visible;mso-position-horizontal-relative:char;mso-position-vertical-relative:line" o:gfxdata="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" adj="1739" strokecolor="white [3212]" strokeweight="1.5pt">
+            <v:textbox inset="3.6pt,,3.6pt">
+              <w:txbxContent>
                 <w:p>
                   <w:pPr>
                     <w:jc w:val="right"/>
@@ -8848,14 +9167,252 @@
                     <w:t>- Marcus Garvey -</w:t>
                   </w:r>
                 </w:p>
+              </w:txbxContent>
+            </v:textbox>
+            <w10:wrap type="none"/>
+            <w10:anchorlock/>
+          </v:shape>
+        </w:pict>
+      </w:r>
+    </w:p>
+    <w:p>
+      <w:pPr>
+        <w:rPr>
+          <w:lang w:val="es-ES_tradnl"/>
+        </w:rPr>
+      </w:pPr>
+    </w:p>
+    <w:p>
+      <w:pPr>
+        <w:keepNext/>
+        <w:framePr w:dropCap="drop" w:lines="3" w:wrap="around" w:vAnchor="text" w:hAnchor="page" w:x="1420" w:y="24"/>
+        <w:spacing w:before="0" w:after="0" w:line="720" w:lineRule="exact"/>
+        <w:textAlignment w:val="baseline"/>
+        <w:rPr>
+          <w:position w:val="-9"/>
+          <w:sz w:val="87"/>
+          <w:lang w:val="es-ES_tradnl"/>
+        </w:rPr>
+      </w:pPr>
+      <w:r>
+        <w:rPr>
+          <w:position w:val="-9"/>
+          <w:sz w:val="87"/>
+          <w:lang w:val="es-ES_tradnl"/>
+        </w:rPr>
+        <w:t>E</w:t>
+      </w:r>
+    </w:p>
+    <w:p>
+      <w:pPr>
+        <w:rPr>
+          <w:lang w:val="es-ES_tradnl"/>
+        </w:rPr>
+      </w:pPr>
+      <w:r>
+        <w:rPr>
+          <w:lang w:val="es-ES_tradnl"/>
+        </w:rPr>
+        <w:t>n este capítulo se explicará cuáles son los pasos que suelen incorporarse en un algoritmo destinado a realizar un OCR. Después se explicarán varias maneras mediante las cuales se ha intentado abordar cada uno de esos pasos en este trabajo y por qué se han descartado o escogido cada uno de esos métodos.</w:t>
+      </w:r>
+    </w:p>
+    <w:p>
+      <w:pPr>
+        <w:rPr>
+          <w:lang w:val="es-ES_tradnl"/>
+        </w:rPr>
+      </w:pPr>
+      <w:r>
+        <w:rPr>
+          <w:lang w:val="es-ES_tradnl"/>
+        </w:rPr>
+        <w:t>E</w:t>
+      </w:r>
+      <w:r>
+        <w:rPr>
+          <w:lang w:val="es-ES_tradnl"/>
+        </w:rPr>
+        <w:t xml:space="preserve">l proceso de reconocer el contenido de un documento escrito de manera automática se denomina </w:t>
+      </w:r>
+      <w:r>
+        <w:rPr>
+          <w:i/>
+          <w:lang w:val="es-ES_tradnl"/>
+        </w:rPr>
+        <w:t xml:space="preserve">reconocimiento óptico de </w:t>
+      </w:r>
+      <w:r>
+        <w:rPr>
+          <w:i/>
+          <w:lang w:val="es-ES_tradnl"/>
+        </w:rPr>
+        <w:t>caracteres</w:t>
+      </w:r>
+      <w:r>
+        <w:rPr>
+          <w:i/>
+          <w:lang w:val="es-ES_tradnl"/>
+        </w:rPr>
+        <w:t xml:space="preserve"> </w:t>
+      </w:r>
+      <w:r>
+        <w:rPr>
+          <w:lang w:val="es-ES_tradnl"/>
+        </w:rPr>
+        <w:t xml:space="preserve">u </w:t>
+      </w:r>
+      <w:r>
+        <w:rPr>
+          <w:i/>
+          <w:highlight w:val="yellow"/>
+          <w:lang w:val="es-ES_tradnl"/>
+        </w:rPr>
+        <w:t>OCR</w:t>
+      </w:r>
+      <w:r>
+        <w:rPr>
+          <w:highlight w:val="yellow"/>
+          <w:lang w:val="es-ES_tradnl"/>
+        </w:rPr>
+        <w:t xml:space="preserve"> (término)</w:t>
+      </w:r>
+      <w:r>
+        <w:rPr>
+          <w:lang w:val="es-ES_tradnl"/>
+        </w:rPr>
+        <w:t xml:space="preserve">. De manera general todos los métodos de OCR tienden a seguir un esquema, aunque en ocasiones pueden omitir alguno o varios de sus pasos. </w:t>
+      </w:r>
+    </w:p>
+    <w:p>
+      <w:pPr>
+        <w:rPr>
+          <w:lang w:val="es-ES_tradnl"/>
+        </w:rPr>
+      </w:pPr>
+    </w:p>
+    <w:p>
+      <w:pPr>
+        <w:rPr>
+          <w:lang w:val="es-ES_tradnl"/>
+        </w:rPr>
+        <w:sectPr>
+          <w:type w:val="oddPage"/>
+          <w:pgSz w:w="11900" w:h="16840" w:code="11"/>
+          <w:pgMar w:top="1418" w:right="1134" w:bottom="851" w:left="1134" w:header="284" w:footer="342" w:gutter="284"/>
+          <w:pgNumType w:start="1"/>
+          <w:cols w:space="708"/>
+          <w:titlePg/>
+          <w:docGrid w:linePitch="360"/>
+        </w:sectPr>
+      </w:pPr>
+    </w:p>
+    <w:p>
+      <w:pPr>
+        <w:pStyle w:val="Ttulo1"/>
+        <w:rPr>
+          <w:lang w:val="es-ES_tradnl"/>
+        </w:rPr>
+      </w:pPr>
+      <w:bookmarkStart w:id="16" w:name="_Toc396383367"/>
+      <w:r>
+        <w:rPr>
+          <w:lang w:val="es-ES_tradnl"/>
+        </w:rPr>
+        <w:lastRenderedPageBreak/>
+        <w:t>E</w:t>
+      </w:r>
+      <w:bookmarkEnd w:id="16"/>
+      <w:r>
+        <w:rPr>
+          <w:lang w:val="es-ES_tradnl"/>
+        </w:rPr>
+        <w:t xml:space="preserve">laboración de un </w:t>
+      </w:r>
+      <w:r>
+        <w:rPr>
+          <w:i/>
+          <w:lang w:val="es-ES_tradnl"/>
+        </w:rPr>
+        <w:t>ground truth</w:t>
+      </w:r>
+    </w:p>
+    <w:p>
+      <w:pPr>
+        <w:jc w:val="right"/>
+        <w:rPr>
+          <w:lang w:val="es-ES_tradnl"/>
+        </w:rPr>
+      </w:pPr>
+    </w:p>
+    <w:p>
+      <w:pPr>
+        <w:jc w:val="right"/>
+        <w:rPr>
+          <w:lang w:val="es-ES_tradnl"/>
+        </w:rPr>
+      </w:pPr>
+    </w:p>
+    <w:p>
+      <w:pPr>
+        <w:jc w:val="right"/>
+        <w:rPr>
+          <w:lang w:val="es-ES_tradnl"/>
+        </w:rPr>
+      </w:pPr>
+      <w:r>
+        <w:rPr>
+          <w:noProof/>
+          <w:lang w:eastAsia="es-ES"/>
+        </w:rPr>
+      </w:r>
+      <w:r>
+        <w:rPr>
+          <w:noProof/>
+          <w:lang w:eastAsia="es-ES"/>
+        </w:rPr>
+        <w:pict>
+          <v:shape id="_x0000_s1038" type="#_x0000_t185" style="width:251.85pt;height:64.05pt;visibility:visible;mso-position-horizontal-relative:char;mso-position-vertical-relative:line" o:gfxdata="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" adj="1739" strokecolor="white [3212]" strokeweight="1.5pt">
+            <v:textbox inset="3.6pt,,3.6pt">
+              <w:txbxContent>
                 <w:p>
                   <w:pPr>
-                    <w:spacing w:after="0"/>
-                    <w:jc w:val="center"/>
+                    <w:jc w:val="right"/>
                     <w:rPr>
-                      <w:i/>
+                      <w:rStyle w:val="nfasissutil"/>
                       <w:color w:val="A6A6A6" w:themeColor="background1" w:themeShade="A6"/>
-                      <w:sz w:val="24"/>
+                    </w:rPr>
+                  </w:pPr>
+                  <w:r>
+                    <w:rPr>
+                      <w:rStyle w:val="nfasissutil"/>
+                      <w:color w:val="A6A6A6" w:themeColor="background1" w:themeShade="A6"/>
+                    </w:rPr>
+                    <w:t>Saber qué saber y qué no sabes, eso es el conocimiento verdadero.</w:t>
+                  </w:r>
+                </w:p>
+                <w:p>
+                  <w:pPr>
+                    <w:jc w:val="right"/>
+                    <w:rPr>
+                      <w:rStyle w:val="nfasissutil"/>
+                      <w:color w:val="A6A6A6" w:themeColor="background1" w:themeShade="A6"/>
+                    </w:rPr>
+                  </w:pPr>
+                  <w:r>
+                    <w:rPr>
+                      <w:rStyle w:val="nfasissutil"/>
+                      <w:color w:val="A6A6A6" w:themeColor="background1" w:themeShade="A6"/>
+                    </w:rPr>
+                    <w:t>- Confucio -</w:t>
+                  </w:r>
+                </w:p>
+                <w:p>
+                  <w:pPr>
+                    <w:rPr>
+                      <w:rStyle w:val="nfasissutil"/>
+                      <w:i w:val="0"/>
+                      <w:iCs w:val="0"/>
+                      <w:color w:val="auto"/>
                     </w:rPr>
                   </w:pPr>
                 </w:p>
@@ -8905,7 +9462,13 @@
         <w:rPr>
           <w:lang w:val="es-ES_tradnl"/>
         </w:rPr>
-        <w:t xml:space="preserve">E recomienda consultar la norma UNE 50136:1997: Documentación, presentación de tesis y documentos similares. Por otro lado, existen recursos en línea que ayudan a organizar todo el proceso de elaboración del Trabajo. El </w:t>
+        <w:t>e</w:t>
+      </w:r>
+      <w:r>
+        <w:rPr>
+          <w:lang w:val="es-ES_tradnl"/>
+        </w:rPr>
+        <w:t xml:space="preserve"> recomienda consultar la norma UNE 50136:1997: Documentación, presentación de tesis y documentos similares. Por otro lado, existen recursos en línea que ayudan a organizar todo el proceso de elaboración del Trabajo. El </w:t>
       </w:r>
       <w:r>
         <w:rPr>
@@ -9154,35 +9717,41 @@
       </w:pPr>
       <w:bookmarkStart w:id="22" w:name="_Toc396383373"/>
       <w:r>
+        <w:t>Índice y/o Índice general</w:t>
+      </w:r>
+      <w:bookmarkEnd w:id="22"/>
+    </w:p>
+    <w:p>
+      <w:pPr>
+        <w:rPr>
+          <w:lang w:val="es-ES_tradnl"/>
+        </w:rPr>
+      </w:pPr>
+      <w:r>
+        <w:rPr>
+          <w:lang w:val="es-ES_tradnl"/>
+        </w:rPr>
+        <w:t>Tabla de contenidos donde se reflejan todas las partes del Trabajo y sus anexos, si los hubiera. Deben aparecer los títulos, en su orden y con indicación de la página en la que se pueden encontrar.</w:t>
+      </w:r>
+    </w:p>
+    <w:p>
+      <w:pPr>
+        <w:rPr>
+          <w:lang w:val="es-ES_tradnl"/>
+        </w:rPr>
+      </w:pPr>
+      <w:r>
+        <w:rPr>
+          <w:lang w:val="es-ES_tradnl"/>
+        </w:rPr>
+        <w:t xml:space="preserve">Si el Trabajo consta de varios volúmenes, cada uno deberá llevar su propio índice, pero se debe incluir también </w:t>
+      </w:r>
+      <w:r>
+        <w:rPr>
+          <w:lang w:val="es-ES_tradnl"/>
+        </w:rPr>
         <w:lastRenderedPageBreak/>
-        <w:t>Índice y/o Índice general</w:t>
-      </w:r>
-      <w:bookmarkEnd w:id="22"/>
-    </w:p>
-    <w:p>
-      <w:pPr>
-        <w:rPr>
-          <w:lang w:val="es-ES_tradnl"/>
-        </w:rPr>
-      </w:pPr>
-      <w:r>
-        <w:rPr>
-          <w:lang w:val="es-ES_tradnl"/>
-        </w:rPr>
-        <w:t>Tabla de contenidos donde se reflejan todas las partes del Trabajo y sus anexos, si los hubiera. Deben aparecer los títulos, en su orden y con indicación de la página en la que se pueden encontrar.</w:t>
-      </w:r>
-    </w:p>
-    <w:p>
-      <w:pPr>
-        <w:rPr>
-          <w:lang w:val="es-ES_tradnl"/>
-        </w:rPr>
-      </w:pPr>
-      <w:r>
-        <w:rPr>
-          <w:lang w:val="es-ES_tradnl"/>
-        </w:rPr>
-        <w:t>Si el Trabajo consta de varios volúmenes, cada uno deberá llevar su propio índice, pero se debe incluir también un índice general.</w:t>
+        <w:t>un índice general.</w:t>
       </w:r>
     </w:p>
     <w:p>
@@ -9495,16 +10064,7 @@
           <w:color w:val="800000"/>
           <w:lang w:val="es-ES_tradnl"/>
         </w:rPr>
-        <w:t xml:space="preserve">La paginación debe ser correlativa y continuar la del texto principal. Cada uno de los anexos debe identificarse con una letra mayúscula del alfabeto, comenzando por la letra A, precedida de la palabra </w:t>
-      </w:r>
-      <w:r>
-        <w:rPr>
-          <w:b/>
-          <w:color w:val="800000"/>
-          <w:lang w:val="es-ES_tradnl"/>
-        </w:rPr>
-        <w:lastRenderedPageBreak/>
-        <w:t>Anexo</w:t>
+        <w:t>La paginación debe ser correlativa y continuar la del texto principal. Cada uno de los anexos debe identificarse con una letra mayúscula del alfabeto, comenzando por la letra A, precedida de la palabra Anexo</w:t>
       </w:r>
       <w:r>
         <w:rPr>
@@ -10423,10 +10983,10 @@
             <v:path o:extrusionok="f" gradientshapeok="t" o:connecttype="rect"/>
             <o:lock v:ext="edit" aspectratio="t"/>
           </v:shapetype>
-          <v:shape id="_x0000_i1027" type="#_x0000_t75" style="width:36.85pt;height:15.9pt" o:ole="">
+          <v:shape id="_x0000_i1027" type="#_x0000_t75" style="width:36.75pt;height:15.75pt" o:ole="">
             <v:imagedata r:id="rId27" o:title=""/>
           </v:shape>
-          <o:OLEObject Type="Embed" ProgID="Equation.3" ShapeID="_x0000_i1027" DrawAspect="Content" ObjectID="_1555228379" r:id="rId28"/>
+          <o:OLEObject Type="Embed" ProgID="Equation.3" ShapeID="_x0000_i1027" DrawAspect="Content" ObjectID="_1555236299" r:id="rId28"/>
         </w:object>
       </w:r>
       <w:r>
@@ -14234,10 +14794,10 @@
           <w:lang w:val="es-ES_tradnl"/>
         </w:rPr>
         <w:object w:dxaOrig="740" w:dyaOrig="320">
-          <v:shape id="_x0000_i1028" type="#_x0000_t75" style="width:36.85pt;height:15.9pt" o:ole="">
+          <v:shape id="_x0000_i1028" type="#_x0000_t75" style="width:36.75pt;height:15.75pt" o:ole="">
             <v:imagedata r:id="rId27" o:title=""/>
           </v:shape>
-          <o:OLEObject Type="Embed" ProgID="Equation.3" ShapeID="_x0000_i1028" DrawAspect="Content" ObjectID="_1555228380" r:id="rId32"/>
+          <o:OLEObject Type="Embed" ProgID="Equation.3" ShapeID="_x0000_i1028" DrawAspect="Content" ObjectID="_1555236300" r:id="rId32"/>
         </w:object>
       </w:r>
       <w:r>
@@ -18373,7 +18933,7 @@
             <w:rPr>
               <w:noProof/>
             </w:rPr>
-            <w:t>3</w:t>
+            <w:t>1</w:t>
           </w:r>
         </w:fldSimple>
       </w:p>
@@ -19112,7 +19672,7 @@
         <w:rPr>
           <w:noProof/>
         </w:rPr>
-        <w:t>Estructura del Trabajo</w:t>
+        <w:t>Elaboración de un ground truth</w:t>
       </w:r>
     </w:fldSimple>
   </w:p>
@@ -19196,7 +19756,7 @@
                     <w:sz w:val="20"/>
                     <w:szCs w:val="20"/>
                   </w:rPr>
-                  <w:t>8</w:t>
+                  <w:t>24</w:t>
                 </w:r>
                 <w:r>
                   <w:rPr>
@@ -19217,7 +19777,7 @@
         <w:rPr>
           <w:noProof/>
         </w:rPr>
-        <w:t>Uso de Estilos</w:t>
+        <w:t>Glosario</w:t>
       </w:r>
     </w:fldSimple>
   </w:p>
@@ -19263,7 +19823,7 @@
         <w:rStyle w:val="Nmerodepgina"/>
         <w:noProof/>
       </w:rPr>
-      <w:t>9</w:t>
+      <w:t>23</w:t>
     </w:r>
     <w:r>
       <w:rPr>

</xml_diff>